<commit_message>
week 2-update report, bien ban hop nhom, thoa thuan co phan
</commit_message>
<xml_diff>
--- a/week-2/report/report.docx
+++ b/week-2/report/report.docx
@@ -69,7 +69,7 @@
                           </pic:cNvPicPr>
                         </pic:nvPicPr>
                         <pic:blipFill>
-                          <a:blip r:embed="rId7" cstate="print">
+                          <a:blip r:embed="rId8" cstate="print">
                             <a:extLst>
                               <a:ext uri="{28A0092B-C50C-407E-A947-70E740481C1C}">
                                 <a14:useLocalDpi xmlns:a14="http://schemas.microsoft.com/office/drawing/2010/main" val="0"/>
@@ -1139,6 +1139,1023 @@
         <w:br w:type="page"/>
       </w:r>
     </w:p>
+    <w:sdt>
+      <w:sdtPr>
+        <w:id w:val="-2083047067"/>
+        <w:docPartObj>
+          <w:docPartGallery w:val="Table of Contents"/>
+          <w:docPartUnique/>
+        </w:docPartObj>
+      </w:sdtPr>
+      <w:sdtEndPr>
+        <w:rPr>
+          <w:rFonts w:asciiTheme="minorHAnsi" w:eastAsiaTheme="minorHAnsi" w:hAnsiTheme="minorHAnsi" w:cstheme="minorBidi"/>
+          <w:b/>
+          <w:bCs/>
+          <w:noProof/>
+          <w:color w:val="auto"/>
+          <w:sz w:val="22"/>
+          <w:szCs w:val="22"/>
+        </w:rPr>
+      </w:sdtEndPr>
+      <w:sdtContent>
+        <w:p>
+          <w:pPr>
+            <w:pStyle w:val="TOCHeading"/>
+            <w:jc w:val="center"/>
+            <w:rPr>
+              <w:sz w:val="48"/>
+              <w:szCs w:val="48"/>
+            </w:rPr>
+          </w:pPr>
+          <w:proofErr w:type="spellStart"/>
+          <w:r>
+            <w:rPr>
+              <w:sz w:val="48"/>
+              <w:szCs w:val="48"/>
+            </w:rPr>
+            <w:t>Mục</w:t>
+          </w:r>
+          <w:proofErr w:type="spellEnd"/>
+          <w:r>
+            <w:rPr>
+              <w:sz w:val="48"/>
+              <w:szCs w:val="48"/>
+            </w:rPr>
+            <w:t xml:space="preserve"> </w:t>
+          </w:r>
+          <w:proofErr w:type="spellStart"/>
+          <w:r>
+            <w:rPr>
+              <w:sz w:val="48"/>
+              <w:szCs w:val="48"/>
+            </w:rPr>
+            <w:t>lục</w:t>
+          </w:r>
+          <w:proofErr w:type="spellEnd"/>
+        </w:p>
+        <w:p>
+          <w:pPr>
+            <w:pStyle w:val="TOC1"/>
+            <w:tabs>
+              <w:tab w:val="left" w:pos="440"/>
+              <w:tab w:val="right" w:leader="dot" w:pos="9350"/>
+            </w:tabs>
+            <w:rPr>
+              <w:rFonts w:eastAsiaTheme="minorEastAsia"/>
+              <w:noProof/>
+            </w:rPr>
+          </w:pPr>
+          <w:r>
+            <w:rPr>
+              <w:rFonts w:ascii="Segoe UI" w:hAnsi="Segoe UI" w:cs="Segoe UI"/>
+              <w:sz w:val="26"/>
+              <w:szCs w:val="26"/>
+            </w:rPr>
+            <w:fldChar w:fldCharType="begin"/>
+          </w:r>
+          <w:r>
+            <w:rPr>
+              <w:rFonts w:ascii="Segoe UI" w:hAnsi="Segoe UI" w:cs="Segoe UI"/>
+              <w:sz w:val="26"/>
+              <w:szCs w:val="26"/>
+            </w:rPr>
+            <w:instrText xml:space="preserve"> TOC \o "1-3" \h \z \u </w:instrText>
+          </w:r>
+          <w:r>
+            <w:rPr>
+              <w:rFonts w:ascii="Segoe UI" w:hAnsi="Segoe UI" w:cs="Segoe UI"/>
+              <w:sz w:val="26"/>
+              <w:szCs w:val="26"/>
+            </w:rPr>
+            <w:fldChar w:fldCharType="separate"/>
+          </w:r>
+          <w:hyperlink w:anchor="_Toc79107345" w:history="1">
+            <w:r>
+              <w:rPr>
+                <w:rStyle w:val="Hyperlink"/>
+                <w:rFonts w:ascii="Segoe UI" w:hAnsi="Segoe UI" w:cs="Segoe UI"/>
+                <w:b/>
+                <w:bCs/>
+                <w:noProof/>
+              </w:rPr>
+              <w:t>I.</w:t>
+            </w:r>
+            <w:r>
+              <w:rPr>
+                <w:rFonts w:eastAsiaTheme="minorEastAsia"/>
+                <w:noProof/>
+              </w:rPr>
+              <w:tab/>
+            </w:r>
+            <w:r>
+              <w:rPr>
+                <w:rStyle w:val="Hyperlink"/>
+                <w:rFonts w:ascii="Segoe UI" w:hAnsi="Segoe UI" w:cs="Segoe UI"/>
+                <w:b/>
+                <w:bCs/>
+                <w:noProof/>
+              </w:rPr>
+              <w:t>Kế hoạch hoạt động</w:t>
+            </w:r>
+            <w:r>
+              <w:rPr>
+                <w:noProof/>
+                <w:webHidden/>
+              </w:rPr>
+              <w:tab/>
+            </w:r>
+            <w:r>
+              <w:rPr>
+                <w:noProof/>
+                <w:webHidden/>
+              </w:rPr>
+              <w:fldChar w:fldCharType="begin"/>
+            </w:r>
+            <w:r>
+              <w:rPr>
+                <w:noProof/>
+                <w:webHidden/>
+              </w:rPr>
+              <w:instrText xml:space="preserve"> PAGEREF _Toc79107345 \h </w:instrText>
+            </w:r>
+            <w:r>
+              <w:rPr>
+                <w:noProof/>
+                <w:webHidden/>
+              </w:rPr>
+            </w:r>
+            <w:r>
+              <w:rPr>
+                <w:noProof/>
+                <w:webHidden/>
+              </w:rPr>
+              <w:fldChar w:fldCharType="separate"/>
+            </w:r>
+            <w:r>
+              <w:rPr>
+                <w:noProof/>
+                <w:webHidden/>
+              </w:rPr>
+              <w:t>3</w:t>
+            </w:r>
+            <w:r>
+              <w:rPr>
+                <w:noProof/>
+                <w:webHidden/>
+              </w:rPr>
+              <w:fldChar w:fldCharType="end"/>
+            </w:r>
+          </w:hyperlink>
+        </w:p>
+        <w:p>
+          <w:pPr>
+            <w:pStyle w:val="TOC1"/>
+            <w:tabs>
+              <w:tab w:val="left" w:pos="440"/>
+              <w:tab w:val="right" w:leader="dot" w:pos="9350"/>
+            </w:tabs>
+            <w:rPr>
+              <w:rFonts w:eastAsiaTheme="minorEastAsia"/>
+              <w:noProof/>
+            </w:rPr>
+          </w:pPr>
+          <w:hyperlink w:anchor="_Toc79107346" w:history="1">
+            <w:r>
+              <w:rPr>
+                <w:rStyle w:val="Hyperlink"/>
+                <w:rFonts w:ascii="Segoe UI" w:hAnsi="Segoe UI" w:cs="Segoe UI"/>
+                <w:b/>
+                <w:bCs/>
+                <w:noProof/>
+              </w:rPr>
+              <w:t>II.</w:t>
+            </w:r>
+            <w:r>
+              <w:rPr>
+                <w:rFonts w:eastAsiaTheme="minorEastAsia"/>
+                <w:noProof/>
+              </w:rPr>
+              <w:tab/>
+            </w:r>
+            <w:r>
+              <w:rPr>
+                <w:rStyle w:val="Hyperlink"/>
+                <w:rFonts w:ascii="Segoe UI" w:hAnsi="Segoe UI" w:cs="Segoe UI"/>
+                <w:b/>
+                <w:bCs/>
+                <w:noProof/>
+              </w:rPr>
+              <w:t>Quản lý và tổ chức</w:t>
+            </w:r>
+            <w:r>
+              <w:rPr>
+                <w:noProof/>
+                <w:webHidden/>
+              </w:rPr>
+              <w:tab/>
+            </w:r>
+            <w:r>
+              <w:rPr>
+                <w:noProof/>
+                <w:webHidden/>
+              </w:rPr>
+              <w:fldChar w:fldCharType="begin"/>
+            </w:r>
+            <w:r>
+              <w:rPr>
+                <w:noProof/>
+                <w:webHidden/>
+              </w:rPr>
+              <w:instrText xml:space="preserve"> PAGEREF _Toc79107346 \h </w:instrText>
+            </w:r>
+            <w:r>
+              <w:rPr>
+                <w:noProof/>
+                <w:webHidden/>
+              </w:rPr>
+            </w:r>
+            <w:r>
+              <w:rPr>
+                <w:noProof/>
+                <w:webHidden/>
+              </w:rPr>
+              <w:fldChar w:fldCharType="separate"/>
+            </w:r>
+            <w:r>
+              <w:rPr>
+                <w:noProof/>
+                <w:webHidden/>
+              </w:rPr>
+              <w:t>6</w:t>
+            </w:r>
+            <w:r>
+              <w:rPr>
+                <w:noProof/>
+                <w:webHidden/>
+              </w:rPr>
+              <w:fldChar w:fldCharType="end"/>
+            </w:r>
+          </w:hyperlink>
+        </w:p>
+        <w:p>
+          <w:pPr>
+            <w:pStyle w:val="TOC2"/>
+            <w:tabs>
+              <w:tab w:val="left" w:pos="660"/>
+              <w:tab w:val="right" w:leader="dot" w:pos="9350"/>
+            </w:tabs>
+            <w:rPr>
+              <w:rFonts w:eastAsiaTheme="minorEastAsia"/>
+              <w:noProof/>
+            </w:rPr>
+          </w:pPr>
+          <w:hyperlink w:anchor="_Toc79107347" w:history="1">
+            <w:r>
+              <w:rPr>
+                <w:rStyle w:val="Hyperlink"/>
+                <w:rFonts w:ascii="Segoe UI" w:hAnsi="Segoe UI" w:cs="Segoe UI"/>
+                <w:b/>
+                <w:bCs/>
+                <w:noProof/>
+              </w:rPr>
+              <w:t>1.</w:t>
+            </w:r>
+            <w:r>
+              <w:rPr>
+                <w:rFonts w:eastAsiaTheme="minorEastAsia"/>
+                <w:noProof/>
+              </w:rPr>
+              <w:tab/>
+            </w:r>
+            <w:r>
+              <w:rPr>
+                <w:rStyle w:val="Hyperlink"/>
+                <w:rFonts w:ascii="Segoe UI" w:hAnsi="Segoe UI" w:cs="Segoe UI"/>
+                <w:b/>
+                <w:bCs/>
+                <w:noProof/>
+              </w:rPr>
+              <w:t>Tiểu sử Founder và Co-Founder</w:t>
+            </w:r>
+            <w:r>
+              <w:rPr>
+                <w:noProof/>
+                <w:webHidden/>
+              </w:rPr>
+              <w:tab/>
+            </w:r>
+            <w:r>
+              <w:rPr>
+                <w:noProof/>
+                <w:webHidden/>
+              </w:rPr>
+              <w:fldChar w:fldCharType="begin"/>
+            </w:r>
+            <w:r>
+              <w:rPr>
+                <w:noProof/>
+                <w:webHidden/>
+              </w:rPr>
+              <w:instrText xml:space="preserve"> PAGEREF _Toc79107347 \h </w:instrText>
+            </w:r>
+            <w:r>
+              <w:rPr>
+                <w:noProof/>
+                <w:webHidden/>
+              </w:rPr>
+            </w:r>
+            <w:r>
+              <w:rPr>
+                <w:noProof/>
+                <w:webHidden/>
+              </w:rPr>
+              <w:fldChar w:fldCharType="separate"/>
+            </w:r>
+            <w:r>
+              <w:rPr>
+                <w:noProof/>
+                <w:webHidden/>
+              </w:rPr>
+              <w:t>6</w:t>
+            </w:r>
+            <w:r>
+              <w:rPr>
+                <w:noProof/>
+                <w:webHidden/>
+              </w:rPr>
+              <w:fldChar w:fldCharType="end"/>
+            </w:r>
+          </w:hyperlink>
+        </w:p>
+        <w:p>
+          <w:pPr>
+            <w:pStyle w:val="TOC2"/>
+            <w:tabs>
+              <w:tab w:val="left" w:pos="660"/>
+              <w:tab w:val="right" w:leader="dot" w:pos="9350"/>
+            </w:tabs>
+            <w:rPr>
+              <w:rFonts w:eastAsiaTheme="minorEastAsia"/>
+              <w:noProof/>
+            </w:rPr>
+          </w:pPr>
+          <w:hyperlink w:anchor="_Toc79107348" w:history="1">
+            <w:r>
+              <w:rPr>
+                <w:rStyle w:val="Hyperlink"/>
+                <w:rFonts w:ascii="Segoe UI" w:hAnsi="Segoe UI" w:cs="Segoe UI"/>
+                <w:b/>
+                <w:bCs/>
+                <w:noProof/>
+              </w:rPr>
+              <w:t>2.</w:t>
+            </w:r>
+            <w:r>
+              <w:rPr>
+                <w:rFonts w:eastAsiaTheme="minorEastAsia"/>
+                <w:noProof/>
+              </w:rPr>
+              <w:tab/>
+            </w:r>
+            <w:r>
+              <w:rPr>
+                <w:rStyle w:val="Hyperlink"/>
+                <w:rFonts w:ascii="Segoe UI" w:hAnsi="Segoe UI" w:cs="Segoe UI"/>
+                <w:b/>
+                <w:bCs/>
+                <w:noProof/>
+              </w:rPr>
+              <w:t>Cố vấn</w:t>
+            </w:r>
+            <w:r>
+              <w:rPr>
+                <w:noProof/>
+                <w:webHidden/>
+              </w:rPr>
+              <w:tab/>
+            </w:r>
+            <w:r>
+              <w:rPr>
+                <w:noProof/>
+                <w:webHidden/>
+              </w:rPr>
+              <w:fldChar w:fldCharType="begin"/>
+            </w:r>
+            <w:r>
+              <w:rPr>
+                <w:noProof/>
+                <w:webHidden/>
+              </w:rPr>
+              <w:instrText xml:space="preserve"> PAGEREF _Toc79107348 \h </w:instrText>
+            </w:r>
+            <w:r>
+              <w:rPr>
+                <w:noProof/>
+                <w:webHidden/>
+              </w:rPr>
+            </w:r>
+            <w:r>
+              <w:rPr>
+                <w:noProof/>
+                <w:webHidden/>
+              </w:rPr>
+              <w:fldChar w:fldCharType="separate"/>
+            </w:r>
+            <w:r>
+              <w:rPr>
+                <w:noProof/>
+                <w:webHidden/>
+              </w:rPr>
+              <w:t>7</w:t>
+            </w:r>
+            <w:r>
+              <w:rPr>
+                <w:noProof/>
+                <w:webHidden/>
+              </w:rPr>
+              <w:fldChar w:fldCharType="end"/>
+            </w:r>
+          </w:hyperlink>
+        </w:p>
+        <w:p>
+          <w:pPr>
+            <w:pStyle w:val="TOC2"/>
+            <w:tabs>
+              <w:tab w:val="left" w:pos="660"/>
+              <w:tab w:val="right" w:leader="dot" w:pos="9350"/>
+            </w:tabs>
+            <w:rPr>
+              <w:rFonts w:eastAsiaTheme="minorEastAsia"/>
+              <w:noProof/>
+            </w:rPr>
+          </w:pPr>
+          <w:hyperlink w:anchor="_Toc79107349" w:history="1">
+            <w:r>
+              <w:rPr>
+                <w:rStyle w:val="Hyperlink"/>
+                <w:rFonts w:ascii="Segoe UI" w:hAnsi="Segoe UI" w:cs="Segoe UI"/>
+                <w:b/>
+                <w:bCs/>
+                <w:noProof/>
+              </w:rPr>
+              <w:t>3.</w:t>
+            </w:r>
+            <w:r>
+              <w:rPr>
+                <w:rFonts w:eastAsiaTheme="minorEastAsia"/>
+                <w:noProof/>
+              </w:rPr>
+              <w:tab/>
+            </w:r>
+            <w:r>
+              <w:rPr>
+                <w:rStyle w:val="Hyperlink"/>
+                <w:rFonts w:ascii="Segoe UI" w:hAnsi="Segoe UI" w:cs="Segoe UI"/>
+                <w:b/>
+                <w:bCs/>
+                <w:noProof/>
+              </w:rPr>
+              <w:t>Sơ đồ tổ chức</w:t>
+            </w:r>
+            <w:r>
+              <w:rPr>
+                <w:noProof/>
+                <w:webHidden/>
+              </w:rPr>
+              <w:tab/>
+            </w:r>
+            <w:r>
+              <w:rPr>
+                <w:noProof/>
+                <w:webHidden/>
+              </w:rPr>
+              <w:fldChar w:fldCharType="begin"/>
+            </w:r>
+            <w:r>
+              <w:rPr>
+                <w:noProof/>
+                <w:webHidden/>
+              </w:rPr>
+              <w:instrText xml:space="preserve"> PAGEREF _Toc79107349 \h </w:instrText>
+            </w:r>
+            <w:r>
+              <w:rPr>
+                <w:noProof/>
+                <w:webHidden/>
+              </w:rPr>
+            </w:r>
+            <w:r>
+              <w:rPr>
+                <w:noProof/>
+                <w:webHidden/>
+              </w:rPr>
+              <w:fldChar w:fldCharType="separate"/>
+            </w:r>
+            <w:r>
+              <w:rPr>
+                <w:noProof/>
+                <w:webHidden/>
+              </w:rPr>
+              <w:t>7</w:t>
+            </w:r>
+            <w:r>
+              <w:rPr>
+                <w:noProof/>
+                <w:webHidden/>
+              </w:rPr>
+              <w:fldChar w:fldCharType="end"/>
+            </w:r>
+          </w:hyperlink>
+        </w:p>
+        <w:p>
+          <w:pPr>
+            <w:pStyle w:val="TOC2"/>
+            <w:tabs>
+              <w:tab w:val="left" w:pos="660"/>
+              <w:tab w:val="right" w:leader="dot" w:pos="9350"/>
+            </w:tabs>
+            <w:rPr>
+              <w:rFonts w:eastAsiaTheme="minorEastAsia"/>
+              <w:noProof/>
+            </w:rPr>
+          </w:pPr>
+          <w:hyperlink w:anchor="_Toc79107350" w:history="1">
+            <w:r>
+              <w:rPr>
+                <w:rStyle w:val="Hyperlink"/>
+                <w:rFonts w:ascii="Segoe UI" w:hAnsi="Segoe UI" w:cs="Segoe UI"/>
+                <w:b/>
+                <w:bCs/>
+                <w:noProof/>
+              </w:rPr>
+              <w:t>4.</w:t>
+            </w:r>
+            <w:r>
+              <w:rPr>
+                <w:rFonts w:eastAsiaTheme="minorEastAsia"/>
+                <w:noProof/>
+              </w:rPr>
+              <w:tab/>
+            </w:r>
+            <w:r>
+              <w:rPr>
+                <w:rStyle w:val="Hyperlink"/>
+                <w:rFonts w:ascii="Segoe UI" w:hAnsi="Segoe UI" w:cs="Segoe UI"/>
+                <w:b/>
+                <w:bCs/>
+                <w:noProof/>
+              </w:rPr>
+              <w:t>Quy định làm việc tại công ty</w:t>
+            </w:r>
+            <w:r>
+              <w:rPr>
+                <w:noProof/>
+                <w:webHidden/>
+              </w:rPr>
+              <w:tab/>
+            </w:r>
+            <w:r>
+              <w:rPr>
+                <w:noProof/>
+                <w:webHidden/>
+              </w:rPr>
+              <w:fldChar w:fldCharType="begin"/>
+            </w:r>
+            <w:r>
+              <w:rPr>
+                <w:noProof/>
+                <w:webHidden/>
+              </w:rPr>
+              <w:instrText xml:space="preserve"> PAGEREF _Toc79107350 \h </w:instrText>
+            </w:r>
+            <w:r>
+              <w:rPr>
+                <w:noProof/>
+                <w:webHidden/>
+              </w:rPr>
+            </w:r>
+            <w:r>
+              <w:rPr>
+                <w:noProof/>
+                <w:webHidden/>
+              </w:rPr>
+              <w:fldChar w:fldCharType="separate"/>
+            </w:r>
+            <w:r>
+              <w:rPr>
+                <w:noProof/>
+                <w:webHidden/>
+              </w:rPr>
+              <w:t>8</w:t>
+            </w:r>
+            <w:r>
+              <w:rPr>
+                <w:noProof/>
+                <w:webHidden/>
+              </w:rPr>
+              <w:fldChar w:fldCharType="end"/>
+            </w:r>
+          </w:hyperlink>
+        </w:p>
+        <w:p>
+          <w:pPr>
+            <w:pStyle w:val="TOC1"/>
+            <w:tabs>
+              <w:tab w:val="left" w:pos="660"/>
+              <w:tab w:val="right" w:leader="dot" w:pos="9350"/>
+            </w:tabs>
+            <w:rPr>
+              <w:rFonts w:eastAsiaTheme="minorEastAsia"/>
+              <w:noProof/>
+            </w:rPr>
+          </w:pPr>
+          <w:hyperlink w:anchor="_Toc79107351" w:history="1">
+            <w:r>
+              <w:rPr>
+                <w:rStyle w:val="Hyperlink"/>
+                <w:rFonts w:ascii="Segoe UI" w:hAnsi="Segoe UI" w:cs="Segoe UI"/>
+                <w:b/>
+                <w:bCs/>
+                <w:noProof/>
+              </w:rPr>
+              <w:t>III.</w:t>
+            </w:r>
+            <w:r>
+              <w:rPr>
+                <w:rFonts w:eastAsiaTheme="minorEastAsia"/>
+                <w:noProof/>
+              </w:rPr>
+              <w:tab/>
+            </w:r>
+            <w:r>
+              <w:rPr>
+                <w:rStyle w:val="Hyperlink"/>
+                <w:rFonts w:ascii="Segoe UI" w:hAnsi="Segoe UI" w:cs="Segoe UI"/>
+                <w:b/>
+                <w:bCs/>
+                <w:noProof/>
+              </w:rPr>
+              <w:t>Phụ lục</w:t>
+            </w:r>
+            <w:r>
+              <w:rPr>
+                <w:noProof/>
+                <w:webHidden/>
+              </w:rPr>
+              <w:tab/>
+            </w:r>
+            <w:r>
+              <w:rPr>
+                <w:noProof/>
+                <w:webHidden/>
+              </w:rPr>
+              <w:fldChar w:fldCharType="begin"/>
+            </w:r>
+            <w:r>
+              <w:rPr>
+                <w:noProof/>
+                <w:webHidden/>
+              </w:rPr>
+              <w:instrText xml:space="preserve"> PAGEREF _Toc79107351 \h </w:instrText>
+            </w:r>
+            <w:r>
+              <w:rPr>
+                <w:noProof/>
+                <w:webHidden/>
+              </w:rPr>
+            </w:r>
+            <w:r>
+              <w:rPr>
+                <w:noProof/>
+                <w:webHidden/>
+              </w:rPr>
+              <w:fldChar w:fldCharType="separate"/>
+            </w:r>
+            <w:r>
+              <w:rPr>
+                <w:noProof/>
+                <w:webHidden/>
+              </w:rPr>
+              <w:t>8</w:t>
+            </w:r>
+            <w:r>
+              <w:rPr>
+                <w:noProof/>
+                <w:webHidden/>
+              </w:rPr>
+              <w:fldChar w:fldCharType="end"/>
+            </w:r>
+          </w:hyperlink>
+        </w:p>
+        <w:p>
+          <w:pPr>
+            <w:pStyle w:val="TOC2"/>
+            <w:tabs>
+              <w:tab w:val="left" w:pos="660"/>
+              <w:tab w:val="right" w:leader="dot" w:pos="9350"/>
+            </w:tabs>
+            <w:rPr>
+              <w:rFonts w:eastAsiaTheme="minorEastAsia"/>
+              <w:noProof/>
+            </w:rPr>
+          </w:pPr>
+          <w:hyperlink w:anchor="_Toc79107352" w:history="1">
+            <w:r>
+              <w:rPr>
+                <w:rStyle w:val="Hyperlink"/>
+                <w:rFonts w:ascii="Segoe UI" w:hAnsi="Segoe UI" w:cs="Segoe UI"/>
+                <w:b/>
+                <w:bCs/>
+                <w:noProof/>
+              </w:rPr>
+              <w:t>1.</w:t>
+            </w:r>
+            <w:r>
+              <w:rPr>
+                <w:rFonts w:eastAsiaTheme="minorEastAsia"/>
+                <w:noProof/>
+              </w:rPr>
+              <w:tab/>
+            </w:r>
+            <w:r>
+              <w:rPr>
+                <w:rStyle w:val="Hyperlink"/>
+                <w:rFonts w:ascii="Segoe UI" w:hAnsi="Segoe UI" w:cs="Segoe UI"/>
+                <w:b/>
+                <w:bCs/>
+                <w:noProof/>
+              </w:rPr>
+              <w:t>Sơ yếu lý lịch(Resumes) Founder và Co-Founder</w:t>
+            </w:r>
+            <w:r>
+              <w:rPr>
+                <w:noProof/>
+                <w:webHidden/>
+              </w:rPr>
+              <w:tab/>
+            </w:r>
+            <w:r>
+              <w:rPr>
+                <w:noProof/>
+                <w:webHidden/>
+              </w:rPr>
+              <w:fldChar w:fldCharType="begin"/>
+            </w:r>
+            <w:r>
+              <w:rPr>
+                <w:noProof/>
+                <w:webHidden/>
+              </w:rPr>
+              <w:instrText xml:space="preserve"> PAGEREF _Toc79107352 \h </w:instrText>
+            </w:r>
+            <w:r>
+              <w:rPr>
+                <w:noProof/>
+                <w:webHidden/>
+              </w:rPr>
+            </w:r>
+            <w:r>
+              <w:rPr>
+                <w:noProof/>
+                <w:webHidden/>
+              </w:rPr>
+              <w:fldChar w:fldCharType="separate"/>
+            </w:r>
+            <w:r>
+              <w:rPr>
+                <w:noProof/>
+                <w:webHidden/>
+              </w:rPr>
+              <w:t>8</w:t>
+            </w:r>
+            <w:r>
+              <w:rPr>
+                <w:noProof/>
+                <w:webHidden/>
+              </w:rPr>
+              <w:fldChar w:fldCharType="end"/>
+            </w:r>
+          </w:hyperlink>
+        </w:p>
+        <w:p>
+          <w:pPr>
+            <w:pStyle w:val="TOC2"/>
+            <w:tabs>
+              <w:tab w:val="left" w:pos="660"/>
+              <w:tab w:val="right" w:leader="dot" w:pos="9350"/>
+            </w:tabs>
+            <w:rPr>
+              <w:rFonts w:eastAsiaTheme="minorEastAsia"/>
+              <w:noProof/>
+            </w:rPr>
+          </w:pPr>
+          <w:hyperlink w:anchor="_Toc79107353" w:history="1">
+            <w:r>
+              <w:rPr>
+                <w:rStyle w:val="Hyperlink"/>
+                <w:rFonts w:ascii="Segoe UI" w:hAnsi="Segoe UI" w:cs="Segoe UI"/>
+                <w:b/>
+                <w:bCs/>
+                <w:noProof/>
+              </w:rPr>
+              <w:t>2.</w:t>
+            </w:r>
+            <w:r>
+              <w:rPr>
+                <w:rFonts w:eastAsiaTheme="minorEastAsia"/>
+                <w:noProof/>
+              </w:rPr>
+              <w:tab/>
+            </w:r>
+            <w:r>
+              <w:rPr>
+                <w:rStyle w:val="Hyperlink"/>
+                <w:rFonts w:ascii="Segoe UI" w:hAnsi="Segoe UI" w:cs="Segoe UI"/>
+                <w:b/>
+                <w:bCs/>
+                <w:noProof/>
+              </w:rPr>
+              <w:t>Phân tích công việc(Job analysis) Fouder và Co-Founder</w:t>
+            </w:r>
+            <w:r>
+              <w:rPr>
+                <w:noProof/>
+                <w:webHidden/>
+              </w:rPr>
+              <w:tab/>
+            </w:r>
+            <w:r>
+              <w:rPr>
+                <w:noProof/>
+                <w:webHidden/>
+              </w:rPr>
+              <w:fldChar w:fldCharType="begin"/>
+            </w:r>
+            <w:r>
+              <w:rPr>
+                <w:noProof/>
+                <w:webHidden/>
+              </w:rPr>
+              <w:instrText xml:space="preserve"> PAGEREF _Toc79107353 \h </w:instrText>
+            </w:r>
+            <w:r>
+              <w:rPr>
+                <w:noProof/>
+                <w:webHidden/>
+              </w:rPr>
+            </w:r>
+            <w:r>
+              <w:rPr>
+                <w:noProof/>
+                <w:webHidden/>
+              </w:rPr>
+              <w:fldChar w:fldCharType="separate"/>
+            </w:r>
+            <w:r>
+              <w:rPr>
+                <w:noProof/>
+                <w:webHidden/>
+              </w:rPr>
+              <w:t>8</w:t>
+            </w:r>
+            <w:r>
+              <w:rPr>
+                <w:noProof/>
+                <w:webHidden/>
+              </w:rPr>
+              <w:fldChar w:fldCharType="end"/>
+            </w:r>
+          </w:hyperlink>
+        </w:p>
+        <w:p>
+          <w:pPr>
+            <w:pStyle w:val="TOC2"/>
+            <w:tabs>
+              <w:tab w:val="left" w:pos="660"/>
+              <w:tab w:val="right" w:leader="dot" w:pos="9350"/>
+            </w:tabs>
+            <w:rPr>
+              <w:rFonts w:eastAsiaTheme="minorEastAsia"/>
+              <w:noProof/>
+            </w:rPr>
+          </w:pPr>
+          <w:hyperlink w:anchor="_Toc79107354" w:history="1">
+            <w:r>
+              <w:rPr>
+                <w:rStyle w:val="Hyperlink"/>
+                <w:rFonts w:ascii="Segoe UI" w:hAnsi="Segoe UI" w:cs="Segoe UI"/>
+                <w:b/>
+                <w:bCs/>
+                <w:noProof/>
+              </w:rPr>
+              <w:t>3.</w:t>
+            </w:r>
+            <w:r>
+              <w:rPr>
+                <w:rFonts w:eastAsiaTheme="minorEastAsia"/>
+                <w:noProof/>
+              </w:rPr>
+              <w:tab/>
+            </w:r>
+            <w:r>
+              <w:rPr>
+                <w:rStyle w:val="Hyperlink"/>
+                <w:rFonts w:ascii="Segoe UI" w:hAnsi="Segoe UI" w:cs="Segoe UI"/>
+                <w:b/>
+                <w:bCs/>
+                <w:noProof/>
+              </w:rPr>
+              <w:t>Thỏa thuận cổ phần</w:t>
+            </w:r>
+            <w:r>
+              <w:rPr>
+                <w:noProof/>
+                <w:webHidden/>
+              </w:rPr>
+              <w:tab/>
+            </w:r>
+            <w:r>
+              <w:rPr>
+                <w:noProof/>
+                <w:webHidden/>
+              </w:rPr>
+              <w:fldChar w:fldCharType="begin"/>
+            </w:r>
+            <w:r>
+              <w:rPr>
+                <w:noProof/>
+                <w:webHidden/>
+              </w:rPr>
+              <w:instrText xml:space="preserve"> PAGEREF _Toc79107354 \h </w:instrText>
+            </w:r>
+            <w:r>
+              <w:rPr>
+                <w:noProof/>
+                <w:webHidden/>
+              </w:rPr>
+            </w:r>
+            <w:r>
+              <w:rPr>
+                <w:noProof/>
+                <w:webHidden/>
+              </w:rPr>
+              <w:fldChar w:fldCharType="separate"/>
+            </w:r>
+            <w:r>
+              <w:rPr>
+                <w:noProof/>
+                <w:webHidden/>
+              </w:rPr>
+              <w:t>8</w:t>
+            </w:r>
+            <w:r>
+              <w:rPr>
+                <w:noProof/>
+                <w:webHidden/>
+              </w:rPr>
+              <w:fldChar w:fldCharType="end"/>
+            </w:r>
+          </w:hyperlink>
+        </w:p>
+        <w:p>
+          <w:r>
+            <w:rPr>
+              <w:rFonts w:ascii="Segoe UI" w:hAnsi="Segoe UI" w:cs="Segoe UI"/>
+              <w:b/>
+              <w:bCs/>
+              <w:noProof/>
+              <w:sz w:val="26"/>
+              <w:szCs w:val="26"/>
+            </w:rPr>
+            <w:fldChar w:fldCharType="end"/>
+          </w:r>
+        </w:p>
+      </w:sdtContent>
+    </w:sdt>
+    <w:p>
+      <w:pPr>
+        <w:rPr>
+          <w:rFonts w:ascii="Segoe UI" w:hAnsi="Segoe UI" w:cs="Segoe UI"/>
+          <w:b/>
+          <w:bCs/>
+          <w:noProof/>
+          <w:sz w:val="26"/>
+          <w:szCs w:val="26"/>
+        </w:rPr>
+      </w:pPr>
+      <w:r>
+        <w:rPr>
+          <w:rFonts w:ascii="Segoe UI" w:hAnsi="Segoe UI" w:cs="Segoe UI"/>
+          <w:b/>
+          <w:bCs/>
+          <w:noProof/>
+          <w:sz w:val="26"/>
+          <w:szCs w:val="26"/>
+        </w:rPr>
+        <w:br w:type="page"/>
+      </w:r>
+    </w:p>
     <w:p>
       <w:pPr>
         <w:pStyle w:val="ListParagraph"/>
@@ -1146,20 +2163,1051 @@
           <w:ilvl w:val="0"/>
           <w:numId w:val="4"/>
         </w:numPr>
-        <w:ind w:left="450" w:hanging="450"/>
-        <w:rPr>
-          <w:rFonts w:ascii="Segoe UI" w:hAnsi="Segoe UI" w:cs="Segoe UI"/>
-          <w:noProof/>
-        </w:rPr>
-      </w:pPr>
-      <w:r>
-        <w:rPr>
-          <w:rFonts w:ascii="Segoe UI" w:hAnsi="Segoe UI" w:cs="Segoe UI"/>
-          <w:noProof/>
+        <w:ind w:left="360" w:hanging="450"/>
+        <w:outlineLvl w:val="0"/>
+        <w:rPr>
+          <w:rFonts w:ascii="Segoe UI" w:hAnsi="Segoe UI" w:cs="Segoe UI"/>
+          <w:b/>
+          <w:bCs/>
+          <w:noProof/>
+          <w:sz w:val="26"/>
+          <w:szCs w:val="26"/>
+        </w:rPr>
+      </w:pPr>
+      <w:bookmarkStart w:id="0" w:name="_Toc79107345"/>
+      <w:r>
+        <w:rPr>
+          <w:rFonts w:ascii="Segoe UI" w:hAnsi="Segoe UI" w:cs="Segoe UI"/>
+          <w:b/>
+          <w:bCs/>
+          <w:noProof/>
+          <w:sz w:val="26"/>
+          <w:szCs w:val="26"/>
         </w:rPr>
         <w:lastRenderedPageBreak/>
         <w:t>Kế hoạch hoạt động</w:t>
       </w:r>
+      <w:bookmarkEnd w:id="0"/>
+    </w:p>
+    <w:p>
+      <w:pPr>
+        <w:pStyle w:val="ListParagraph"/>
+        <w:numPr>
+          <w:ilvl w:val="0"/>
+          <w:numId w:val="15"/>
+        </w:numPr>
+        <w:rPr>
+          <w:rFonts w:ascii="Segoe UI" w:hAnsi="Segoe UI" w:cs="Segoe UI"/>
+          <w:b/>
+          <w:bCs/>
+          <w:noProof/>
+          <w:sz w:val="26"/>
+          <w:szCs w:val="26"/>
+        </w:rPr>
+      </w:pPr>
+      <w:r>
+        <w:rPr>
+          <w:rFonts w:ascii="Segoe UI" w:hAnsi="Segoe UI" w:cs="Segoe UI"/>
+          <w:noProof/>
+          <w:sz w:val="26"/>
+          <w:szCs w:val="26"/>
+        </w:rPr>
+        <w:t>Công ty hiện đang ở bước đầu thành lập và cần những nhân sự</w:t>
+      </w:r>
+      <w:r>
+        <w:rPr>
+          <w:rFonts w:ascii="Segoe UI" w:hAnsi="Segoe UI" w:cs="Segoe UI"/>
+          <w:noProof/>
+          <w:sz w:val="26"/>
+          <w:szCs w:val="26"/>
+        </w:rPr>
+        <w:t xml:space="preserve"> phục vụ những vị trí</w:t>
+      </w:r>
+      <w:r>
+        <w:rPr>
+          <w:rFonts w:ascii="Segoe UI" w:hAnsi="Segoe UI" w:cs="Segoe UI"/>
+          <w:noProof/>
+          <w:sz w:val="26"/>
+          <w:szCs w:val="26"/>
+        </w:rPr>
+        <w:t xml:space="preserve"> sau:</w:t>
+      </w:r>
+    </w:p>
+    <w:p>
+      <w:pPr>
+        <w:pStyle w:val="ListParagraph"/>
+        <w:numPr>
+          <w:ilvl w:val="0"/>
+          <w:numId w:val="15"/>
+        </w:numPr>
+        <w:rPr>
+          <w:rFonts w:ascii="Segoe UI" w:hAnsi="Segoe UI" w:cs="Segoe UI"/>
+          <w:b/>
+          <w:bCs/>
+          <w:noProof/>
+          <w:sz w:val="26"/>
+          <w:szCs w:val="26"/>
+        </w:rPr>
+      </w:pPr>
+      <w:r>
+        <w:rPr>
+          <w:rFonts w:ascii="Segoe UI" w:hAnsi="Segoe UI" w:cs="Segoe UI"/>
+          <w:noProof/>
+          <w:sz w:val="26"/>
+          <w:szCs w:val="26"/>
+        </w:rPr>
+        <w:t>Lưu ý: Chi tiết phân tích công việc nằm trong thư mục “job analysis”</w:t>
+      </w:r>
+    </w:p>
+    <w:tbl>
+      <w:tblPr>
+        <w:tblStyle w:val="TableGrid"/>
+        <w:tblW w:w="0" w:type="auto"/>
+        <w:tblInd w:w="360" w:type="dxa"/>
+        <w:tblLook w:val="04A0" w:firstRow="1" w:lastRow="0" w:firstColumn="1" w:lastColumn="0" w:noHBand="0" w:noVBand="1"/>
+      </w:tblPr>
+      <w:tblGrid>
+        <w:gridCol w:w="1885"/>
+        <w:gridCol w:w="3060"/>
+        <w:gridCol w:w="4045"/>
+      </w:tblGrid>
+      <w:tr>
+        <w:tc>
+          <w:tcPr>
+            <w:tcW w:w="1885" w:type="dxa"/>
+          </w:tcPr>
+          <w:p>
+            <w:pPr>
+              <w:pStyle w:val="ListParagraph"/>
+              <w:ind w:left="0"/>
+              <w:jc w:val="center"/>
+              <w:rPr>
+                <w:rFonts w:ascii="Segoe UI" w:hAnsi="Segoe UI" w:cs="Segoe UI"/>
+                <w:noProof/>
+                <w:sz w:val="26"/>
+                <w:szCs w:val="26"/>
+              </w:rPr>
+            </w:pPr>
+            <w:r>
+              <w:rPr>
+                <w:rFonts w:ascii="Segoe UI" w:hAnsi="Segoe UI" w:cs="Segoe UI"/>
+                <w:noProof/>
+                <w:sz w:val="26"/>
+                <w:szCs w:val="26"/>
+              </w:rPr>
+              <w:t>Vị trí</w:t>
+            </w:r>
+          </w:p>
+        </w:tc>
+        <w:tc>
+          <w:tcPr>
+            <w:tcW w:w="3060" w:type="dxa"/>
+          </w:tcPr>
+          <w:p>
+            <w:pPr>
+              <w:pStyle w:val="ListParagraph"/>
+              <w:ind w:left="0"/>
+              <w:jc w:val="center"/>
+              <w:rPr>
+                <w:rFonts w:ascii="Segoe UI" w:hAnsi="Segoe UI" w:cs="Segoe UI"/>
+                <w:noProof/>
+                <w:sz w:val="26"/>
+                <w:szCs w:val="26"/>
+              </w:rPr>
+            </w:pPr>
+            <w:r>
+              <w:rPr>
+                <w:rFonts w:ascii="Segoe UI" w:hAnsi="Segoe UI" w:cs="Segoe UI"/>
+                <w:noProof/>
+                <w:sz w:val="26"/>
+                <w:szCs w:val="26"/>
+              </w:rPr>
+              <w:t>Trách nhiệm</w:t>
+            </w:r>
+          </w:p>
+        </w:tc>
+        <w:tc>
+          <w:tcPr>
+            <w:tcW w:w="4045" w:type="dxa"/>
+          </w:tcPr>
+          <w:p>
+            <w:pPr>
+              <w:pStyle w:val="ListParagraph"/>
+              <w:ind w:left="0"/>
+              <w:jc w:val="center"/>
+              <w:rPr>
+                <w:rFonts w:ascii="Segoe UI" w:hAnsi="Segoe UI" w:cs="Segoe UI"/>
+                <w:noProof/>
+                <w:sz w:val="26"/>
+                <w:szCs w:val="26"/>
+              </w:rPr>
+            </w:pPr>
+            <w:r>
+              <w:rPr>
+                <w:rFonts w:ascii="Segoe UI" w:hAnsi="Segoe UI" w:cs="Segoe UI"/>
+                <w:noProof/>
+                <w:sz w:val="26"/>
+                <w:szCs w:val="26"/>
+              </w:rPr>
+              <w:t>Nhiệm vụ</w:t>
+            </w:r>
+          </w:p>
+        </w:tc>
+      </w:tr>
+      <w:tr>
+        <w:tc>
+          <w:tcPr>
+            <w:tcW w:w="1885" w:type="dxa"/>
+          </w:tcPr>
+          <w:p>
+            <w:pPr>
+              <w:pStyle w:val="ListParagraph"/>
+              <w:ind w:left="0"/>
+              <w:rPr>
+                <w:rFonts w:ascii="Segoe UI" w:hAnsi="Segoe UI" w:cs="Segoe UI"/>
+                <w:noProof/>
+                <w:sz w:val="26"/>
+                <w:szCs w:val="26"/>
+              </w:rPr>
+            </w:pPr>
+            <w:r>
+              <w:rPr>
+                <w:rFonts w:ascii="Segoe UI" w:hAnsi="Segoe UI" w:cs="Segoe UI"/>
+                <w:noProof/>
+                <w:sz w:val="26"/>
+                <w:szCs w:val="26"/>
+              </w:rPr>
+              <w:t>CEO</w:t>
+            </w:r>
+          </w:p>
+        </w:tc>
+        <w:tc>
+          <w:tcPr>
+            <w:tcW w:w="3060" w:type="dxa"/>
+          </w:tcPr>
+          <w:p>
+            <w:pPr>
+              <w:pStyle w:val="ListParagraph"/>
+              <w:ind w:left="0"/>
+              <w:rPr>
+                <w:rFonts w:ascii="Segoe UI" w:hAnsi="Segoe UI" w:cs="Segoe UI"/>
+                <w:noProof/>
+                <w:sz w:val="26"/>
+                <w:szCs w:val="26"/>
+              </w:rPr>
+            </w:pPr>
+            <w:r>
+              <w:rPr>
+                <w:rFonts w:ascii="Segoe UI" w:hAnsi="Segoe UI" w:cs="Segoe UI"/>
+                <w:noProof/>
+                <w:sz w:val="26"/>
+                <w:szCs w:val="26"/>
+              </w:rPr>
+              <w:t>Tạo lập, lập kế hoạch, thực hiện và xây dựng định hướng chiến lược cho một tổ chức nhằm đạt được những mục tiêu về hoạt động kinh doanh, tài chính để tổ chức phát triển vững mạnh và bền vững.</w:t>
+            </w:r>
+          </w:p>
+        </w:tc>
+        <w:tc>
+          <w:tcPr>
+            <w:tcW w:w="4045" w:type="dxa"/>
+          </w:tcPr>
+          <w:p>
+            <w:pPr>
+              <w:rPr>
+                <w:rFonts w:ascii="Segoe UI" w:hAnsi="Segoe UI" w:cs="Segoe UI"/>
+                <w:noProof/>
+                <w:sz w:val="26"/>
+                <w:szCs w:val="26"/>
+              </w:rPr>
+            </w:pPr>
+            <w:r>
+              <w:rPr>
+                <w:rFonts w:ascii="Segoe UI" w:hAnsi="Segoe UI" w:cs="Segoe UI"/>
+                <w:noProof/>
+                <w:sz w:val="26"/>
+                <w:szCs w:val="26"/>
+              </w:rPr>
+              <w:t>Tổ chức, điều hành, đánh giá các hoạt động kinh doanh của công ty theo định kỳ.</w:t>
+            </w:r>
+          </w:p>
+          <w:p>
+            <w:pPr>
+              <w:rPr>
+                <w:rFonts w:ascii="Segoe UI" w:hAnsi="Segoe UI" w:cs="Segoe UI"/>
+                <w:noProof/>
+                <w:sz w:val="26"/>
+                <w:szCs w:val="26"/>
+              </w:rPr>
+            </w:pPr>
+            <w:r>
+              <w:rPr>
+                <w:rFonts w:ascii="Segoe UI" w:hAnsi="Segoe UI" w:cs="Segoe UI"/>
+                <w:noProof/>
+                <w:sz w:val="26"/>
+                <w:szCs w:val="26"/>
+              </w:rPr>
+              <w:t>Thẩm định, phê duyệt các dự án đầu tư của công ty.</w:t>
+            </w:r>
+          </w:p>
+          <w:p>
+            <w:pPr>
+              <w:rPr>
+                <w:rFonts w:ascii="Segoe UI" w:hAnsi="Segoe UI" w:cs="Segoe UI"/>
+                <w:noProof/>
+                <w:sz w:val="26"/>
+                <w:szCs w:val="26"/>
+              </w:rPr>
+            </w:pPr>
+            <w:r>
+              <w:rPr>
+                <w:rFonts w:ascii="Segoe UI" w:hAnsi="Segoe UI" w:cs="Segoe UI"/>
+                <w:noProof/>
+                <w:sz w:val="26"/>
+                <w:szCs w:val="26"/>
+              </w:rPr>
+              <w:t xml:space="preserve">Đánh giá hiệu quả công việc của các lãnh đạo cấp cao trong doanh nghiệp bao gồm các giám đốc, phó giám đốc và trưởng các bộ phận/phòng ban. </w:t>
+            </w:r>
+          </w:p>
+          <w:p>
+            <w:pPr>
+              <w:rPr>
+                <w:rFonts w:ascii="Segoe UI" w:hAnsi="Segoe UI" w:cs="Segoe UI"/>
+                <w:noProof/>
+                <w:sz w:val="26"/>
+                <w:szCs w:val="26"/>
+              </w:rPr>
+            </w:pPr>
+            <w:r>
+              <w:rPr>
+                <w:rFonts w:ascii="Segoe UI" w:hAnsi="Segoe UI" w:cs="Segoe UI"/>
+                <w:noProof/>
+                <w:sz w:val="26"/>
+                <w:szCs w:val="26"/>
+              </w:rPr>
+              <w:t>Phê duyệt những vấn đề liên quan đến chính sách tài chính. Kiểm soát, đánh giá, điều chỉnh ngân sách và định mức chi phí của công ty. Duyệt thu/chi, chuẩn bị các bản dự toán định kì.</w:t>
+            </w:r>
+          </w:p>
+          <w:p>
+            <w:pPr>
+              <w:rPr>
+                <w:rFonts w:ascii="Segoe UI" w:hAnsi="Segoe UI" w:cs="Segoe UI"/>
+                <w:noProof/>
+                <w:sz w:val="26"/>
+                <w:szCs w:val="26"/>
+              </w:rPr>
+            </w:pPr>
+            <w:r>
+              <w:rPr>
+                <w:rFonts w:ascii="Segoe UI" w:hAnsi="Segoe UI" w:cs="Segoe UI"/>
+                <w:noProof/>
+                <w:sz w:val="26"/>
+                <w:szCs w:val="26"/>
+              </w:rPr>
+              <w:t>Phê duyệt các dự án phát triển, đa dạng hóa sản phẩm, phân phối và tiếp thị sản phẩm ra các kênh trên thị trường.</w:t>
+            </w:r>
+          </w:p>
+          <w:p>
+            <w:pPr>
+              <w:rPr>
+                <w:rFonts w:ascii="Segoe UI" w:hAnsi="Segoe UI" w:cs="Segoe UI"/>
+                <w:noProof/>
+                <w:sz w:val="26"/>
+                <w:szCs w:val="26"/>
+              </w:rPr>
+            </w:pPr>
+            <w:r>
+              <w:rPr>
+                <w:rFonts w:ascii="Segoe UI" w:hAnsi="Segoe UI" w:cs="Segoe UI"/>
+                <w:noProof/>
+                <w:sz w:val="26"/>
+                <w:szCs w:val="26"/>
+              </w:rPr>
+              <w:t>Xây dựng kế hoạch nhân sự, tuyển dụng. Phê duyệt những chính sách bổ nhiệm, miễn nhiệm, quy chế tiền lương, tiền thưởng, tiền trợ cấp. Duyệt những kết quả đánh giá nhân viên, xác định kết quả khen thưởng.</w:t>
+            </w:r>
+          </w:p>
+          <w:p>
+            <w:pPr>
+              <w:rPr>
+                <w:rFonts w:ascii="Segoe UI" w:hAnsi="Segoe UI" w:cs="Segoe UI"/>
+                <w:noProof/>
+                <w:sz w:val="26"/>
+                <w:szCs w:val="26"/>
+              </w:rPr>
+            </w:pPr>
+            <w:r>
+              <w:rPr>
+                <w:rFonts w:ascii="Segoe UI" w:hAnsi="Segoe UI" w:cs="Segoe UI"/>
+                <w:noProof/>
+                <w:sz w:val="26"/>
+                <w:szCs w:val="26"/>
+              </w:rPr>
+              <w:t>Thay mặt công ty trong việc giao tiếp với các cổ đông, các tổ chức chính phủ và công chúng.</w:t>
+            </w:r>
+          </w:p>
+          <w:p>
+            <w:pPr>
+              <w:pStyle w:val="ListParagraph"/>
+              <w:ind w:left="0"/>
+              <w:rPr>
+                <w:rFonts w:ascii="Segoe UI" w:hAnsi="Segoe UI" w:cs="Segoe UI"/>
+                <w:noProof/>
+                <w:sz w:val="26"/>
+                <w:szCs w:val="26"/>
+              </w:rPr>
+            </w:pPr>
+            <w:r>
+              <w:rPr>
+                <w:rFonts w:ascii="Segoe UI" w:hAnsi="Segoe UI" w:cs="Segoe UI"/>
+                <w:noProof/>
+                <w:sz w:val="26"/>
+                <w:szCs w:val="26"/>
+              </w:rPr>
+              <w:lastRenderedPageBreak/>
+              <w:t>Duy trì nhận thức về bối cảnh thị trường cạnh tranh, cơ hội mở rộng, phát triển ngành cũng như nắm bắt những cơ hội kinh doanh từ thị trường.</w:t>
+            </w:r>
+          </w:p>
+        </w:tc>
+      </w:tr>
+      <w:tr>
+        <w:tc>
+          <w:tcPr>
+            <w:tcW w:w="1885" w:type="dxa"/>
+          </w:tcPr>
+          <w:p>
+            <w:pPr>
+              <w:pStyle w:val="ListParagraph"/>
+              <w:ind w:left="0"/>
+              <w:rPr>
+                <w:rFonts w:ascii="Segoe UI" w:hAnsi="Segoe UI" w:cs="Segoe UI"/>
+                <w:noProof/>
+                <w:sz w:val="26"/>
+                <w:szCs w:val="26"/>
+              </w:rPr>
+            </w:pPr>
+            <w:r>
+              <w:rPr>
+                <w:rFonts w:ascii="Segoe UI" w:hAnsi="Segoe UI" w:cs="Segoe UI"/>
+                <w:noProof/>
+                <w:sz w:val="26"/>
+                <w:szCs w:val="26"/>
+              </w:rPr>
+              <w:t>GĐ. Kỹ thuật</w:t>
+            </w:r>
+          </w:p>
+        </w:tc>
+        <w:tc>
+          <w:tcPr>
+            <w:tcW w:w="3060" w:type="dxa"/>
+          </w:tcPr>
+          <w:p>
+            <w:pPr>
+              <w:rPr>
+                <w:rFonts w:ascii="Segoe UI" w:hAnsi="Segoe UI" w:cs="Segoe UI"/>
+                <w:noProof/>
+                <w:sz w:val="26"/>
+                <w:szCs w:val="26"/>
+              </w:rPr>
+            </w:pPr>
+            <w:r>
+              <w:rPr>
+                <w:rFonts w:ascii="Segoe UI" w:hAnsi="Segoe UI" w:cs="Segoe UI"/>
+                <w:noProof/>
+                <w:sz w:val="26"/>
+                <w:szCs w:val="26"/>
+              </w:rPr>
+              <w:t xml:space="preserve">Bạn có trách nhiệm ghi lại các thông số kỹ thuật của sản phẩm mà công ty sử dụng để duy trì tính nhất quán trong suốt quá trình sản xuất. </w:t>
+            </w:r>
+          </w:p>
+          <w:p>
+            <w:pPr>
+              <w:pStyle w:val="ListParagraph"/>
+              <w:ind w:left="0"/>
+              <w:rPr>
+                <w:rFonts w:ascii="Segoe UI" w:hAnsi="Segoe UI" w:cs="Segoe UI"/>
+                <w:noProof/>
+                <w:sz w:val="26"/>
+                <w:szCs w:val="26"/>
+              </w:rPr>
+            </w:pPr>
+            <w:r>
+              <w:rPr>
+                <w:rFonts w:ascii="Segoe UI" w:hAnsi="Segoe UI" w:cs="Segoe UI"/>
+                <w:noProof/>
+                <w:sz w:val="26"/>
+                <w:szCs w:val="26"/>
+              </w:rPr>
+              <w:t>Bạn chịu trách nhiệm mua các hệ thống công nghệ, giám sát việc lắp đặt và đào tạo nhân viên của họ để sử dụng công nghệ mới trong quá trình sản xuất.</w:t>
+            </w:r>
+          </w:p>
+        </w:tc>
+        <w:tc>
+          <w:tcPr>
+            <w:tcW w:w="4045" w:type="dxa"/>
+          </w:tcPr>
+          <w:p>
+            <w:pPr>
+              <w:rPr>
+                <w:rFonts w:ascii="Segoe UI" w:hAnsi="Segoe UI" w:cs="Segoe UI"/>
+                <w:noProof/>
+                <w:sz w:val="26"/>
+                <w:szCs w:val="26"/>
+              </w:rPr>
+            </w:pPr>
+            <w:r>
+              <w:rPr>
+                <w:rFonts w:ascii="Segoe UI" w:hAnsi="Segoe UI" w:cs="Segoe UI"/>
+                <w:noProof/>
+                <w:sz w:val="26"/>
+                <w:szCs w:val="26"/>
+              </w:rPr>
+              <w:t xml:space="preserve">Nhiệm vụ chính của bạn là cung cấp chỉ đạo kỹ thuật về các quyết định kinh doanh và thực hiện các dự án cụ thể. </w:t>
+            </w:r>
+          </w:p>
+          <w:p>
+            <w:pPr>
+              <w:pStyle w:val="ListParagraph"/>
+              <w:ind w:left="0"/>
+              <w:rPr>
+                <w:rFonts w:ascii="Segoe UI" w:hAnsi="Segoe UI" w:cs="Segoe UI"/>
+                <w:noProof/>
+                <w:sz w:val="26"/>
+                <w:szCs w:val="26"/>
+              </w:rPr>
+            </w:pPr>
+            <w:r>
+              <w:rPr>
+                <w:rFonts w:ascii="Segoe UI" w:hAnsi="Segoe UI" w:cs="Segoe UI"/>
+                <w:noProof/>
+                <w:sz w:val="26"/>
+                <w:szCs w:val="26"/>
+              </w:rPr>
+              <w:t>Bạn chủ yếu làm việc với quy trình sản xuất âm thanh, ánh sáng và hình ảnh, và bạn thường có những trách nhiệm hàng ngày sau: Giám sát quá trình sản xuất.</w:t>
+            </w:r>
+          </w:p>
+        </w:tc>
+      </w:tr>
+      <w:tr>
+        <w:tc>
+          <w:tcPr>
+            <w:tcW w:w="1885" w:type="dxa"/>
+          </w:tcPr>
+          <w:p>
+            <w:pPr>
+              <w:pStyle w:val="ListParagraph"/>
+              <w:ind w:left="0"/>
+              <w:rPr>
+                <w:rFonts w:ascii="Segoe UI" w:hAnsi="Segoe UI" w:cs="Segoe UI"/>
+                <w:noProof/>
+                <w:sz w:val="26"/>
+                <w:szCs w:val="26"/>
+              </w:rPr>
+            </w:pPr>
+            <w:r>
+              <w:rPr>
+                <w:rFonts w:ascii="Segoe UI" w:hAnsi="Segoe UI" w:cs="Segoe UI"/>
+                <w:noProof/>
+                <w:sz w:val="26"/>
+                <w:szCs w:val="26"/>
+              </w:rPr>
+              <w:t>GĐ. Chăm sóc khách hàng</w:t>
+            </w:r>
+          </w:p>
+        </w:tc>
+        <w:tc>
+          <w:tcPr>
+            <w:tcW w:w="3060" w:type="dxa"/>
+          </w:tcPr>
+          <w:p>
+            <w:pPr>
+              <w:pStyle w:val="ListParagraph"/>
+              <w:ind w:left="0"/>
+              <w:rPr>
+                <w:rFonts w:ascii="Segoe UI" w:hAnsi="Segoe UI" w:cs="Segoe UI"/>
+                <w:noProof/>
+                <w:sz w:val="26"/>
+                <w:szCs w:val="26"/>
+              </w:rPr>
+            </w:pPr>
+            <w:r>
+              <w:rPr>
+                <w:rFonts w:ascii="Segoe UI" w:hAnsi="Segoe UI" w:cs="Segoe UI"/>
+                <w:noProof/>
+                <w:sz w:val="26"/>
+                <w:szCs w:val="26"/>
+              </w:rPr>
+              <w:t>Giám đốc quan hệ khách hàng là người quản lý và đưa ra quyết định cấp cao nhất cho các vấn đề của khách hàng.</w:t>
+            </w:r>
+          </w:p>
+        </w:tc>
+        <w:tc>
+          <w:tcPr>
+            <w:tcW w:w="4045" w:type="dxa"/>
+          </w:tcPr>
+          <w:p>
+            <w:pPr>
+              <w:pStyle w:val="ListParagraph"/>
+              <w:ind w:left="0"/>
+              <w:rPr>
+                <w:rFonts w:ascii="Segoe UI" w:hAnsi="Segoe UI" w:cs="Segoe UI"/>
+                <w:noProof/>
+                <w:sz w:val="26"/>
+                <w:szCs w:val="26"/>
+              </w:rPr>
+            </w:pPr>
+            <w:r>
+              <w:rPr>
+                <w:rFonts w:ascii="Segoe UI" w:hAnsi="Segoe UI" w:cs="Segoe UI"/>
+                <w:noProof/>
+                <w:sz w:val="26"/>
+                <w:szCs w:val="26"/>
+              </w:rPr>
+              <w:t>Chia phân khúc khách hàng, đánh gia các khách hàng tiềm năng, các khách hàng có thể nhận được ưu đãi, đưa ra quyết định cho các vấn đề phản hồi của khách hàng.</w:t>
+            </w:r>
+          </w:p>
+        </w:tc>
+      </w:tr>
+      <w:tr>
+        <w:tc>
+          <w:tcPr>
+            <w:tcW w:w="1885" w:type="dxa"/>
+          </w:tcPr>
+          <w:p>
+            <w:pPr>
+              <w:pStyle w:val="ListParagraph"/>
+              <w:ind w:left="0"/>
+              <w:rPr>
+                <w:rFonts w:ascii="Segoe UI" w:hAnsi="Segoe UI" w:cs="Segoe UI"/>
+                <w:noProof/>
+                <w:sz w:val="26"/>
+                <w:szCs w:val="26"/>
+              </w:rPr>
+            </w:pPr>
+            <w:r>
+              <w:rPr>
+                <w:rFonts w:ascii="Segoe UI" w:hAnsi="Segoe UI" w:cs="Segoe UI"/>
+                <w:noProof/>
+                <w:sz w:val="26"/>
+                <w:szCs w:val="26"/>
+              </w:rPr>
+              <w:t>GĐ. Tài chính</w:t>
+            </w:r>
+          </w:p>
+        </w:tc>
+        <w:tc>
+          <w:tcPr>
+            <w:tcW w:w="3060" w:type="dxa"/>
+          </w:tcPr>
+          <w:p>
+            <w:pPr>
+              <w:pStyle w:val="ListParagraph"/>
+              <w:ind w:left="0"/>
+              <w:rPr>
+                <w:rFonts w:ascii="Segoe UI" w:hAnsi="Segoe UI" w:cs="Segoe UI"/>
+                <w:noProof/>
+                <w:sz w:val="26"/>
+                <w:szCs w:val="26"/>
+              </w:rPr>
+            </w:pPr>
+            <w:r>
+              <w:rPr>
+                <w:rFonts w:ascii="Segoe UI" w:hAnsi="Segoe UI" w:cs="Segoe UI"/>
+                <w:noProof/>
+                <w:sz w:val="26"/>
+                <w:szCs w:val="26"/>
+              </w:rPr>
+              <w:t>Phân tích tình hình tài chính tổng thể của doanh nghiệp, tính toán các khoản tài chính (đầu tư, chi phí, …)</w:t>
+            </w:r>
+          </w:p>
+        </w:tc>
+        <w:tc>
+          <w:tcPr>
+            <w:tcW w:w="4045" w:type="dxa"/>
+          </w:tcPr>
+          <w:p>
+            <w:pPr>
+              <w:rPr>
+                <w:rFonts w:ascii="Segoe UI" w:hAnsi="Segoe UI" w:cs="Segoe UI"/>
+                <w:noProof/>
+                <w:sz w:val="26"/>
+                <w:szCs w:val="26"/>
+              </w:rPr>
+            </w:pPr>
+            <w:r>
+              <w:rPr>
+                <w:rFonts w:ascii="Segoe UI" w:hAnsi="Segoe UI" w:cs="Segoe UI"/>
+                <w:noProof/>
+                <w:sz w:val="26"/>
+                <w:szCs w:val="26"/>
+              </w:rPr>
+              <w:t>Tiến hành phân tích tình hình tài chính của doanh nghiệp để đưa ra các chiến lược phù hợp.</w:t>
+            </w:r>
+          </w:p>
+          <w:p>
+            <w:pPr>
+              <w:rPr>
+                <w:rFonts w:ascii="Segoe UI" w:hAnsi="Segoe UI" w:cs="Segoe UI"/>
+                <w:noProof/>
+                <w:sz w:val="26"/>
+                <w:szCs w:val="26"/>
+              </w:rPr>
+            </w:pPr>
+            <w:r>
+              <w:rPr>
+                <w:rFonts w:ascii="Segoe UI" w:hAnsi="Segoe UI" w:cs="Segoe UI"/>
+                <w:noProof/>
+                <w:sz w:val="26"/>
+                <w:szCs w:val="26"/>
+              </w:rPr>
+              <w:t>Hoạch định chiến lược tài chính cho doanh nghiệp.</w:t>
+            </w:r>
+          </w:p>
+          <w:p>
+            <w:pPr>
+              <w:rPr>
+                <w:rFonts w:ascii="Segoe UI" w:hAnsi="Segoe UI" w:cs="Segoe UI"/>
+                <w:noProof/>
+                <w:sz w:val="26"/>
+                <w:szCs w:val="26"/>
+              </w:rPr>
+            </w:pPr>
+            <w:r>
+              <w:rPr>
+                <w:rFonts w:ascii="Segoe UI" w:hAnsi="Segoe UI" w:cs="Segoe UI"/>
+                <w:noProof/>
+                <w:sz w:val="26"/>
+                <w:szCs w:val="26"/>
+              </w:rPr>
+              <w:t>Đánh giá các dự án của doanh nghiệp trên phương diện tài chính.</w:t>
+            </w:r>
+          </w:p>
+          <w:p>
+            <w:pPr>
+              <w:rPr>
+                <w:rFonts w:ascii="Segoe UI" w:hAnsi="Segoe UI" w:cs="Segoe UI"/>
+                <w:noProof/>
+                <w:sz w:val="26"/>
+                <w:szCs w:val="26"/>
+              </w:rPr>
+            </w:pPr>
+            <w:r>
+              <w:rPr>
+                <w:rFonts w:ascii="Segoe UI" w:hAnsi="Segoe UI" w:cs="Segoe UI"/>
+                <w:noProof/>
+                <w:sz w:val="26"/>
+                <w:szCs w:val="26"/>
+              </w:rPr>
+              <w:t>Lập kế hoạch dự phòng ngân quỹ phòng cho các tình huống có rủi ro xảy ra.</w:t>
+            </w:r>
+          </w:p>
+          <w:p>
+            <w:pPr>
+              <w:rPr>
+                <w:rFonts w:ascii="Segoe UI" w:hAnsi="Segoe UI" w:cs="Segoe UI"/>
+                <w:noProof/>
+                <w:sz w:val="26"/>
+                <w:szCs w:val="26"/>
+              </w:rPr>
+            </w:pPr>
+            <w:r>
+              <w:rPr>
+                <w:rFonts w:ascii="Segoe UI" w:hAnsi="Segoe UI" w:cs="Segoe UI"/>
+                <w:noProof/>
+                <w:sz w:val="26"/>
+                <w:szCs w:val="26"/>
+              </w:rPr>
+              <w:lastRenderedPageBreak/>
+              <w:t>Duy trì khả năng thanh khoản và nguồn tài chính cho Doanh nghiệp.</w:t>
+            </w:r>
+          </w:p>
+          <w:p>
+            <w:pPr>
+              <w:rPr>
+                <w:rFonts w:ascii="Segoe UI" w:hAnsi="Segoe UI" w:cs="Segoe UI"/>
+                <w:noProof/>
+                <w:sz w:val="26"/>
+                <w:szCs w:val="26"/>
+              </w:rPr>
+            </w:pPr>
+            <w:r>
+              <w:rPr>
+                <w:rFonts w:ascii="Segoe UI" w:hAnsi="Segoe UI" w:cs="Segoe UI"/>
+                <w:noProof/>
+                <w:sz w:val="26"/>
+                <w:szCs w:val="26"/>
+              </w:rPr>
+              <w:t>Xây dựng một chính sách phân chia lợi nhuận.</w:t>
+            </w:r>
+          </w:p>
+          <w:p>
+            <w:pPr>
+              <w:rPr>
+                <w:rFonts w:ascii="Segoe UI" w:hAnsi="Segoe UI" w:cs="Segoe UI"/>
+                <w:noProof/>
+                <w:sz w:val="26"/>
+                <w:szCs w:val="26"/>
+              </w:rPr>
+            </w:pPr>
+            <w:r>
+              <w:rPr>
+                <w:rFonts w:ascii="Segoe UI" w:hAnsi="Segoe UI" w:cs="Segoe UI"/>
+                <w:noProof/>
+                <w:sz w:val="26"/>
+                <w:szCs w:val="26"/>
+              </w:rPr>
+              <w:t>Thiết lập chính sách quản lý tiền mặt của doanh nghiệp.</w:t>
+            </w:r>
+          </w:p>
+          <w:p>
+            <w:pPr>
+              <w:rPr>
+                <w:rFonts w:ascii="Segoe UI" w:hAnsi="Segoe UI" w:cs="Segoe UI"/>
+                <w:noProof/>
+                <w:sz w:val="26"/>
+                <w:szCs w:val="26"/>
+              </w:rPr>
+            </w:pPr>
+            <w:r>
+              <w:rPr>
+                <w:rFonts w:ascii="Segoe UI" w:hAnsi="Segoe UI" w:cs="Segoe UI"/>
+                <w:noProof/>
+                <w:sz w:val="26"/>
+                <w:szCs w:val="26"/>
+              </w:rPr>
+              <w:t>Quản lý và chỉ đạo hoạt động của Phòng Kế toán, Phòng Tài vụ, Phòng sản xuất - Kinh doanh, Phòng Xuất Nhập khẩu và các Chuyên viên kiểm toán, ngân quỹ, …</w:t>
+            </w:r>
+          </w:p>
+          <w:p>
+            <w:pPr>
+              <w:rPr>
+                <w:rFonts w:ascii="Segoe UI" w:hAnsi="Segoe UI" w:cs="Segoe UI"/>
+                <w:noProof/>
+                <w:sz w:val="26"/>
+                <w:szCs w:val="26"/>
+              </w:rPr>
+            </w:pPr>
+            <w:r>
+              <w:rPr>
+                <w:rFonts w:ascii="Segoe UI" w:hAnsi="Segoe UI" w:cs="Segoe UI"/>
+                <w:noProof/>
+                <w:sz w:val="26"/>
+                <w:szCs w:val="26"/>
+              </w:rPr>
+              <w:t>Chỉ đạo thực hiện báo cáo tài chính định kỳ, duyệt báo cáo và trình lên giám đốc.</w:t>
+            </w:r>
+          </w:p>
+          <w:p>
+            <w:pPr>
+              <w:pStyle w:val="ListParagraph"/>
+              <w:ind w:left="0"/>
+              <w:rPr>
+                <w:rFonts w:ascii="Segoe UI" w:hAnsi="Segoe UI" w:cs="Segoe UI"/>
+                <w:noProof/>
+                <w:sz w:val="26"/>
+                <w:szCs w:val="26"/>
+              </w:rPr>
+            </w:pPr>
+            <w:r>
+              <w:rPr>
+                <w:rFonts w:ascii="Segoe UI" w:hAnsi="Segoe UI" w:cs="Segoe UI"/>
+                <w:noProof/>
+                <w:sz w:val="26"/>
+                <w:szCs w:val="26"/>
+              </w:rPr>
+              <w:t>Thực hiện các công việc được ủy quyền khác.</w:t>
+            </w:r>
+          </w:p>
+        </w:tc>
+      </w:tr>
+      <w:tr>
+        <w:tc>
+          <w:tcPr>
+            <w:tcW w:w="1885" w:type="dxa"/>
+          </w:tcPr>
+          <w:p>
+            <w:pPr>
+              <w:pStyle w:val="ListParagraph"/>
+              <w:ind w:left="0"/>
+              <w:rPr>
+                <w:rFonts w:ascii="Segoe UI" w:hAnsi="Segoe UI" w:cs="Segoe UI"/>
+                <w:noProof/>
+                <w:sz w:val="26"/>
+                <w:szCs w:val="26"/>
+              </w:rPr>
+            </w:pPr>
+            <w:r>
+              <w:rPr>
+                <w:rFonts w:ascii="Segoe UI" w:hAnsi="Segoe UI" w:cs="Segoe UI"/>
+                <w:noProof/>
+                <w:sz w:val="26"/>
+                <w:szCs w:val="26"/>
+              </w:rPr>
+              <w:t>GĐ. Tiếp Thị</w:t>
+            </w:r>
+          </w:p>
+        </w:tc>
+        <w:tc>
+          <w:tcPr>
+            <w:tcW w:w="3060" w:type="dxa"/>
+          </w:tcPr>
+          <w:p>
+            <w:pPr>
+              <w:pStyle w:val="ListParagraph"/>
+              <w:ind w:left="0"/>
+              <w:rPr>
+                <w:rFonts w:ascii="Segoe UI" w:hAnsi="Segoe UI" w:cs="Segoe UI"/>
+                <w:noProof/>
+                <w:sz w:val="26"/>
+                <w:szCs w:val="26"/>
+              </w:rPr>
+            </w:pPr>
+            <w:r>
+              <w:rPr>
+                <w:rFonts w:ascii="Segoe UI" w:hAnsi="Segoe UI" w:cs="Segoe UI"/>
+                <w:noProof/>
+                <w:sz w:val="26"/>
+                <w:szCs w:val="26"/>
+              </w:rPr>
+              <w:t>GĐ tiếp thị là người quản lý và chịu trách nhiệm cấp cao nhất cho toàn bộ hoạt động marketing của Doanh nghiệp.</w:t>
+            </w:r>
+          </w:p>
+        </w:tc>
+        <w:tc>
+          <w:tcPr>
+            <w:tcW w:w="4045" w:type="dxa"/>
+          </w:tcPr>
+          <w:p>
+            <w:pPr>
+              <w:pStyle w:val="ListParagraph"/>
+              <w:ind w:left="0"/>
+              <w:rPr>
+                <w:rFonts w:ascii="Segoe UI" w:hAnsi="Segoe UI" w:cs="Segoe UI"/>
+                <w:noProof/>
+                <w:sz w:val="26"/>
+                <w:szCs w:val="26"/>
+              </w:rPr>
+            </w:pPr>
+            <w:r>
+              <w:rPr>
+                <w:rFonts w:ascii="Segoe UI" w:hAnsi="Segoe UI" w:cs="Segoe UI"/>
+                <w:noProof/>
+                <w:sz w:val="26"/>
+                <w:szCs w:val="26"/>
+              </w:rPr>
+              <w:t>Đánh giá và phát triển các chiến lược; lập kế hoạch và điều phối các nỗ lực marketing; truyền đạt kế hoạch cho những người liên quan; xây dựng nhận thức và giá tri cho các thương hiệu của công ty</w:t>
+            </w:r>
+          </w:p>
+        </w:tc>
+      </w:tr>
+      <w:tr>
+        <w:tc>
+          <w:tcPr>
+            <w:tcW w:w="1885" w:type="dxa"/>
+          </w:tcPr>
+          <w:p>
+            <w:pPr>
+              <w:pStyle w:val="ListParagraph"/>
+              <w:ind w:left="0"/>
+              <w:rPr>
+                <w:rFonts w:ascii="Segoe UI" w:hAnsi="Segoe UI" w:cs="Segoe UI"/>
+                <w:noProof/>
+                <w:sz w:val="26"/>
+                <w:szCs w:val="26"/>
+              </w:rPr>
+            </w:pPr>
+            <w:r>
+              <w:rPr>
+                <w:rFonts w:ascii="Segoe UI" w:hAnsi="Segoe UI" w:cs="Segoe UI"/>
+                <w:noProof/>
+                <w:sz w:val="26"/>
+                <w:szCs w:val="26"/>
+              </w:rPr>
+              <w:t xml:space="preserve">GĐ. </w:t>
+            </w:r>
+            <w:r>
+              <w:rPr>
+                <w:rFonts w:ascii="Segoe UI" w:hAnsi="Segoe UI" w:cs="Segoe UI"/>
+                <w:noProof/>
+                <w:sz w:val="26"/>
+                <w:szCs w:val="26"/>
+              </w:rPr>
+              <w:t xml:space="preserve">Pháp chế và </w:t>
+            </w:r>
+            <w:r>
+              <w:rPr>
+                <w:rFonts w:ascii="Segoe UI" w:hAnsi="Segoe UI" w:cs="Segoe UI"/>
+                <w:noProof/>
+                <w:sz w:val="26"/>
+                <w:szCs w:val="26"/>
+              </w:rPr>
+              <w:t>An toàn thông tin</w:t>
+            </w:r>
+          </w:p>
+        </w:tc>
+        <w:tc>
+          <w:tcPr>
+            <w:tcW w:w="3060" w:type="dxa"/>
+          </w:tcPr>
+          <w:p>
+            <w:pPr>
+              <w:pStyle w:val="ListParagraph"/>
+              <w:ind w:left="0"/>
+              <w:rPr>
+                <w:rFonts w:ascii="Segoe UI" w:hAnsi="Segoe UI" w:cs="Segoe UI"/>
+                <w:noProof/>
+                <w:sz w:val="26"/>
+                <w:szCs w:val="26"/>
+              </w:rPr>
+            </w:pPr>
+            <w:r>
+              <w:rPr>
+                <w:rFonts w:ascii="Segoe UI" w:hAnsi="Segoe UI" w:cs="Segoe UI"/>
+                <w:noProof/>
+                <w:sz w:val="26"/>
+                <w:szCs w:val="26"/>
+              </w:rPr>
+              <w:t>Giám đốc pháp chế và an toàn thông tin là người quản lý pháp chế của công ty và dự án, phụ trách hoặc tham gia tranh tụng khi có các vấn đề xảy ra, bảo mật thông tin của doanh nghiệp.</w:t>
+            </w:r>
+          </w:p>
+        </w:tc>
+        <w:tc>
+          <w:tcPr>
+            <w:tcW w:w="4045" w:type="dxa"/>
+          </w:tcPr>
+          <w:p>
+            <w:pPr>
+              <w:pStyle w:val="ListParagraph"/>
+              <w:ind w:left="0"/>
+              <w:rPr>
+                <w:rFonts w:ascii="Segoe UI" w:hAnsi="Segoe UI" w:cs="Segoe UI"/>
+                <w:noProof/>
+                <w:sz w:val="26"/>
+                <w:szCs w:val="26"/>
+              </w:rPr>
+            </w:pPr>
+            <w:r>
+              <w:rPr>
+                <w:rFonts w:ascii="Segoe UI" w:hAnsi="Segoe UI" w:cs="Segoe UI"/>
+                <w:noProof/>
+                <w:sz w:val="26"/>
+                <w:szCs w:val="26"/>
+              </w:rPr>
+              <w:t>Đăng ký các hồ sơ pháp lý doanh nghiệp và giấy phép cần thiết; phân tích và đề xuất các phương án giải quyết tranh chấp, phát sinh với khách hàng; tham gia tranh tụng, giải quyết các tranh chấp để bảo vệ quyền lợi cho doanh nghiệp; bảo mật thông tin của nhân viên, doanh nghiệp, khách hàng.</w:t>
+            </w:r>
+          </w:p>
+        </w:tc>
+      </w:tr>
+    </w:tbl>
+    <w:p>
+      <w:pPr>
+        <w:rPr>
+          <w:rFonts w:ascii="Segoe UI" w:hAnsi="Segoe UI" w:cs="Segoe UI"/>
+          <w:b/>
+          <w:bCs/>
+          <w:noProof/>
+          <w:sz w:val="26"/>
+          <w:szCs w:val="26"/>
+        </w:rPr>
+      </w:pPr>
     </w:p>
     <w:p>
       <w:pPr>
@@ -1168,19 +3216,31 @@
           <w:ilvl w:val="0"/>
           <w:numId w:val="4"/>
         </w:numPr>
-        <w:ind w:left="450" w:hanging="450"/>
-        <w:rPr>
-          <w:rFonts w:ascii="Segoe UI" w:hAnsi="Segoe UI" w:cs="Segoe UI"/>
-          <w:noProof/>
-        </w:rPr>
-      </w:pPr>
-      <w:r>
-        <w:rPr>
-          <w:rFonts w:ascii="Segoe UI" w:hAnsi="Segoe UI" w:cs="Segoe UI"/>
-          <w:noProof/>
-        </w:rPr>
+        <w:ind w:left="360" w:hanging="450"/>
+        <w:outlineLvl w:val="0"/>
+        <w:rPr>
+          <w:rFonts w:ascii="Segoe UI" w:hAnsi="Segoe UI" w:cs="Segoe UI"/>
+          <w:b/>
+          <w:bCs/>
+          <w:noProof/>
+          <w:sz w:val="26"/>
+          <w:szCs w:val="26"/>
+        </w:rPr>
+      </w:pPr>
+      <w:bookmarkStart w:id="1" w:name="_Toc79107346"/>
+      <w:r>
+        <w:rPr>
+          <w:rFonts w:ascii="Segoe UI" w:hAnsi="Segoe UI" w:cs="Segoe UI"/>
+          <w:b/>
+          <w:bCs/>
+          <w:noProof/>
+          <w:sz w:val="26"/>
+          <w:szCs w:val="26"/>
+        </w:rPr>
+        <w:lastRenderedPageBreak/>
         <w:t>Quản lý và tổ chức</w:t>
       </w:r>
+      <w:bookmarkEnd w:id="1"/>
     </w:p>
     <w:p>
       <w:pPr>
@@ -1189,29 +3249,297 @@
           <w:ilvl w:val="1"/>
           <w:numId w:val="6"/>
         </w:numPr>
-        <w:ind w:left="450" w:hanging="450"/>
-        <w:rPr>
-          <w:rFonts w:ascii="Segoe UI" w:hAnsi="Segoe UI" w:cs="Segoe UI"/>
-          <w:noProof/>
-        </w:rPr>
-      </w:pPr>
-      <w:r>
-        <w:rPr>
-          <w:rFonts w:ascii="Segoe UI" w:hAnsi="Segoe UI" w:cs="Segoe UI"/>
-          <w:noProof/>
-        </w:rPr>
-        <w:t>Tiểu sử Fouder và Co-Fouder</w:t>
-      </w:r>
+        <w:ind w:left="360" w:hanging="450"/>
+        <w:outlineLvl w:val="1"/>
+        <w:rPr>
+          <w:rFonts w:ascii="Segoe UI" w:hAnsi="Segoe UI" w:cs="Segoe UI"/>
+          <w:b/>
+          <w:bCs/>
+          <w:noProof/>
+          <w:sz w:val="26"/>
+          <w:szCs w:val="26"/>
+        </w:rPr>
+      </w:pPr>
+      <w:bookmarkStart w:id="2" w:name="_Toc79107347"/>
+      <w:r>
+        <w:rPr>
+          <w:rFonts w:ascii="Segoe UI" w:hAnsi="Segoe UI" w:cs="Segoe UI"/>
+          <w:b/>
+          <w:bCs/>
+          <w:noProof/>
+          <w:sz w:val="26"/>
+          <w:szCs w:val="26"/>
+        </w:rPr>
+        <w:t>Tiểu sử Fou</w:t>
+      </w:r>
+      <w:r>
+        <w:rPr>
+          <w:rFonts w:ascii="Segoe UI" w:hAnsi="Segoe UI" w:cs="Segoe UI"/>
+          <w:b/>
+          <w:bCs/>
+          <w:noProof/>
+          <w:sz w:val="26"/>
+          <w:szCs w:val="26"/>
+        </w:rPr>
+        <w:t>n</w:t>
+      </w:r>
+      <w:r>
+        <w:rPr>
+          <w:rFonts w:ascii="Segoe UI" w:hAnsi="Segoe UI" w:cs="Segoe UI"/>
+          <w:b/>
+          <w:bCs/>
+          <w:noProof/>
+          <w:sz w:val="26"/>
+          <w:szCs w:val="26"/>
+        </w:rPr>
+        <w:t>der và Co-Fou</w:t>
+      </w:r>
+      <w:r>
+        <w:rPr>
+          <w:rFonts w:ascii="Segoe UI" w:hAnsi="Segoe UI" w:cs="Segoe UI"/>
+          <w:b/>
+          <w:bCs/>
+          <w:noProof/>
+          <w:sz w:val="26"/>
+          <w:szCs w:val="26"/>
+        </w:rPr>
+        <w:t>n</w:t>
+      </w:r>
+      <w:r>
+        <w:rPr>
+          <w:rFonts w:ascii="Segoe UI" w:hAnsi="Segoe UI" w:cs="Segoe UI"/>
+          <w:b/>
+          <w:bCs/>
+          <w:noProof/>
+          <w:sz w:val="26"/>
+          <w:szCs w:val="26"/>
+        </w:rPr>
+        <w:t>der</w:t>
+      </w:r>
+      <w:bookmarkEnd w:id="2"/>
     </w:p>
     <w:p>
       <w:pPr>
         <w:pStyle w:val="ListParagraph"/>
-        <w:ind w:left="450"/>
-        <w:rPr>
-          <w:rFonts w:ascii="Segoe UI" w:hAnsi="Segoe UI" w:cs="Segoe UI"/>
-          <w:noProof/>
-        </w:rPr>
-      </w:pPr>
+        <w:numPr>
+          <w:ilvl w:val="2"/>
+          <w:numId w:val="6"/>
+        </w:numPr>
+        <w:ind w:left="720"/>
+        <w:rPr>
+          <w:rFonts w:ascii="Segoe UI" w:hAnsi="Segoe UI" w:cs="Segoe UI"/>
+          <w:noProof/>
+          <w:sz w:val="26"/>
+          <w:szCs w:val="26"/>
+        </w:rPr>
+      </w:pPr>
+      <w:r>
+        <w:rPr>
+          <w:rFonts w:ascii="Segoe UI" w:hAnsi="Segoe UI" w:cs="Segoe UI"/>
+          <w:noProof/>
+          <w:sz w:val="26"/>
+          <w:szCs w:val="26"/>
+        </w:rPr>
+        <w:t>Ngô Phù Hữu Đại Sơn</w:t>
+      </w:r>
+      <w:r>
+        <w:rPr>
+          <w:rFonts w:ascii="Segoe UI" w:hAnsi="Segoe UI" w:cs="Segoe UI"/>
+          <w:noProof/>
+          <w:sz w:val="26"/>
+          <w:szCs w:val="26"/>
+        </w:rPr>
+        <w:t xml:space="preserve">(Founder): </w:t>
+      </w:r>
+      <w:r>
+        <w:rPr>
+          <w:rFonts w:ascii="Segoe UI" w:hAnsi="Segoe UI" w:cs="Segoe UI"/>
+          <w:noProof/>
+          <w:sz w:val="26"/>
+          <w:szCs w:val="26"/>
+        </w:rPr>
+        <w:t>Tôi là sinh viên Khoa học máy tính tại Đại học Khoa học Tự nhiên Thành phố Hồ Chí Minh. Kiến thức tốt về cấu trúc dữ liệu và thuật toán. Hơn 7 năm kinh nghiệm trong lĩnh vực lập trình cạnh tranh. Siêu mọt sách yêu thích Vim, Linux và sử dụng thiết bị đầu cuối và thích tùy chỉnh tất cả môi trường phát triển. Quan tâm đến việc nghĩ ra một phương pháp giải quyết vấn đề tốt hơn cho các nhiệm vụ khó khăn và tìm hiểu các công nghệ và công cụ mới nếu có nhu cầu.</w:t>
+      </w:r>
+    </w:p>
+    <w:p>
+      <w:pPr>
+        <w:pStyle w:val="ListParagraph"/>
+        <w:rPr>
+          <w:rFonts w:ascii="Segoe UI" w:hAnsi="Segoe UI" w:cs="Segoe UI"/>
+          <w:noProof/>
+          <w:sz w:val="26"/>
+          <w:szCs w:val="26"/>
+        </w:rPr>
+      </w:pPr>
+    </w:p>
+    <w:p>
+      <w:pPr>
+        <w:pStyle w:val="ListParagraph"/>
+        <w:numPr>
+          <w:ilvl w:val="2"/>
+          <w:numId w:val="6"/>
+        </w:numPr>
+        <w:ind w:left="720"/>
+        <w:rPr>
+          <w:rFonts w:ascii="Segoe UI" w:hAnsi="Segoe UI" w:cs="Segoe UI"/>
+          <w:noProof/>
+          <w:sz w:val="26"/>
+          <w:szCs w:val="26"/>
+        </w:rPr>
+      </w:pPr>
+      <w:r>
+        <w:rPr>
+          <w:rFonts w:ascii="Segoe UI" w:hAnsi="Segoe UI" w:cs="Segoe UI"/>
+          <w:noProof/>
+          <w:sz w:val="26"/>
+          <w:szCs w:val="26"/>
+        </w:rPr>
+        <w:t xml:space="preserve">Võ Thế Minh(Co-Founder): </w:t>
+      </w:r>
+      <w:r>
+        <w:rPr>
+          <w:rFonts w:ascii="Segoe UI" w:hAnsi="Segoe UI" w:cs="Segoe UI"/>
+          <w:noProof/>
+          <w:sz w:val="26"/>
+          <w:szCs w:val="26"/>
+        </w:rPr>
+        <w:t>Hiện tại tôi là sinh viên năm 3 chuyên ngành kỹ thuật phần mềm. Trong quá trình theo học tại trường tôi đã tham gia nhiều hoạt động của khoa nổi bật là BLIT, Thách thức IT, FPT code challenge. Kỹ năng chính của tôi là nền tảng lập trình tốt, khả năng tự tìm tòi học hỏi các kiến thức cần thiết cho dự án. Lý do tôi tham gia dự án ứng dụng kết nối tiệm in ấn với khách hàng lần này là vì tôi cảm thấy đây là một dự án tiềm năng và có nhiều thứ tôi có thể học hỏi trong quá trình tham gia dự án dưới vai trò là giám độc kỹ thuật.</w:t>
+      </w:r>
+    </w:p>
+    <w:p>
+      <w:pPr>
+        <w:pStyle w:val="ListParagraph"/>
+        <w:rPr>
+          <w:rFonts w:ascii="Segoe UI" w:hAnsi="Segoe UI" w:cs="Segoe UI"/>
+          <w:noProof/>
+          <w:sz w:val="26"/>
+          <w:szCs w:val="26"/>
+        </w:rPr>
+      </w:pPr>
+    </w:p>
+    <w:p>
+      <w:pPr>
+        <w:pStyle w:val="ListParagraph"/>
+        <w:numPr>
+          <w:ilvl w:val="2"/>
+          <w:numId w:val="6"/>
+        </w:numPr>
+        <w:ind w:left="720"/>
+        <w:rPr>
+          <w:rFonts w:ascii="Segoe UI" w:hAnsi="Segoe UI" w:cs="Segoe UI"/>
+          <w:noProof/>
+          <w:sz w:val="26"/>
+          <w:szCs w:val="26"/>
+        </w:rPr>
+      </w:pPr>
+      <w:r>
+        <w:rPr>
+          <w:rFonts w:ascii="Segoe UI" w:hAnsi="Segoe UI" w:cs="Segoe UI"/>
+          <w:noProof/>
+          <w:sz w:val="26"/>
+          <w:szCs w:val="26"/>
+        </w:rPr>
+        <w:t>Ung Tiến Đạt(Co-Founder):</w:t>
+      </w:r>
+      <w:r>
+        <w:rPr>
+          <w:rFonts w:ascii="Segoe UI" w:hAnsi="Segoe UI" w:cs="Segoe UI"/>
+          <w:noProof/>
+          <w:sz w:val="26"/>
+          <w:szCs w:val="26"/>
+        </w:rPr>
+        <w:t xml:space="preserve"> Hiện tại tôi là sinh viên năm 3 chuyên ngành Hệ thống thông tin. Trong quá trình theo học tại trường tôi đã tham gia các cuộc thi nổi bật như Thánh Thức IT, Capture The Flag (CTF). Điểm mạnh của tôi là hòa đồng, dễ gần và khả năng lập trình. Lý do tôi tham gia dự án ứng dụng kết nối tiệm in ấn với khách hàng lần này là vì tôi cảm thấy tốt đây là một dự án có khả nawg phát triển mạnh trong tương lai, đồng thời là một cơ hội tốt để tôi học hỏi và rèn luyện thêm những kỹ năng cho bản thân với vai trò là một giám đốc chăm sóc khách hàng.</w:t>
+      </w:r>
+    </w:p>
+    <w:p>
+      <w:pPr>
+        <w:pStyle w:val="ListParagraph"/>
+        <w:rPr>
+          <w:rFonts w:ascii="Segoe UI" w:hAnsi="Segoe UI" w:cs="Segoe UI"/>
+          <w:noProof/>
+          <w:sz w:val="26"/>
+          <w:szCs w:val="26"/>
+        </w:rPr>
+      </w:pPr>
+    </w:p>
+    <w:p>
+      <w:pPr>
+        <w:pStyle w:val="ListParagraph"/>
+        <w:numPr>
+          <w:ilvl w:val="2"/>
+          <w:numId w:val="6"/>
+        </w:numPr>
+        <w:ind w:left="720"/>
+        <w:rPr>
+          <w:rFonts w:ascii="Segoe UI" w:hAnsi="Segoe UI" w:cs="Segoe UI"/>
+          <w:noProof/>
+          <w:sz w:val="26"/>
+          <w:szCs w:val="26"/>
+        </w:rPr>
+      </w:pPr>
+      <w:r>
+        <w:rPr>
+          <w:rFonts w:ascii="Segoe UI" w:hAnsi="Segoe UI" w:cs="Segoe UI"/>
+          <w:noProof/>
+          <w:sz w:val="26"/>
+          <w:szCs w:val="26"/>
+        </w:rPr>
+        <w:t>Nguyễn Văn Hậu(Co-Founder):</w:t>
+      </w:r>
+      <w:r>
+        <w:rPr>
+          <w:rFonts w:ascii="Segoe UI" w:hAnsi="Segoe UI" w:cs="Segoe UI"/>
+          <w:noProof/>
+          <w:sz w:val="26"/>
+          <w:szCs w:val="26"/>
+        </w:rPr>
+        <w:t xml:space="preserve"> Hiện tại tôi là sinh viên năm 3 chuyên ngành Khoa học máy tính. Điểm mạnh của tôi là khả năng nghiên cứu với nền tảng tiếng Anh tốt. Lý do tôi tham gia dự án ứng dụng kết nối tiệm in ấn với khách hàng lần này là vì tôi cảm thấy đây là một cơ hội tốt để học hỏi và tích lũy kinh nghiệm dưới vai trò là một giám đốc pháp chế và an toàn thông tin.</w:t>
+      </w:r>
+    </w:p>
+    <w:p>
+      <w:pPr>
+        <w:pStyle w:val="ListParagraph"/>
+        <w:rPr>
+          <w:rFonts w:ascii="Segoe UI" w:hAnsi="Segoe UI" w:cs="Segoe UI"/>
+          <w:noProof/>
+          <w:sz w:val="26"/>
+          <w:szCs w:val="26"/>
+        </w:rPr>
+      </w:pPr>
+    </w:p>
+    <w:p>
+      <w:pPr>
+        <w:pStyle w:val="ListParagraph"/>
+        <w:numPr>
+          <w:ilvl w:val="2"/>
+          <w:numId w:val="6"/>
+        </w:numPr>
+        <w:ind w:left="720"/>
+        <w:rPr>
+          <w:rFonts w:ascii="Segoe UI" w:hAnsi="Segoe UI" w:cs="Segoe UI"/>
+          <w:noProof/>
+          <w:sz w:val="26"/>
+          <w:szCs w:val="26"/>
+        </w:rPr>
+      </w:pPr>
+      <w:r>
+        <w:rPr>
+          <w:rFonts w:ascii="Segoe UI" w:hAnsi="Segoe UI" w:cs="Segoe UI"/>
+          <w:noProof/>
+          <w:sz w:val="26"/>
+          <w:szCs w:val="26"/>
+        </w:rPr>
+        <w:t xml:space="preserve">Lê Hoài Nam(Co-Founder): </w:t>
+      </w:r>
+      <w:r>
+        <w:rPr>
+          <w:rFonts w:ascii="Segoe UI" w:hAnsi="Segoe UI" w:cs="Segoe UI"/>
+          <w:noProof/>
+          <w:sz w:val="26"/>
+          <w:szCs w:val="26"/>
+        </w:rPr>
+        <w:t xml:space="preserve"> Hiện tại tôi là sinh viên năm 3 chuyên ngành thị giác máy tính. Trong quá trình theo học tại trường tôi đã trau dồi kiến thức về công nghệ kỹ thuật, cũng như các kỹ năng mềm. Ngoài ra tôi còn có kinh nghiệm kinh doanh và marketing ở bên ngoài trường. Kỹ năng chính của tôi là nền tảng lập trình tốt, khả năng tự tìm tòi học hỏi các kiến thức cần thiết và các kinh nghiệm bản thân về chăm sóc khách hàng và marketing. Lý do tôi tham gia dự án ứng dụng kết nối tiệm in ấn với khách hàng lần này là vì tôi cảm thấy đây là một dự án có tầm nhìn phát triển trong tương lai, hơn nữa đây là cơ hội để tôi hội nhập vào một hội nhóm năng động để có thể giao lưu và học hỏi từ những bạn trẻ cùng lứa tuổi.</w:t>
+      </w:r>
     </w:p>
     <w:p>
       <w:pPr>
@@ -1220,18 +3548,88 @@
           <w:ilvl w:val="1"/>
           <w:numId w:val="6"/>
         </w:numPr>
-        <w:ind w:left="450" w:hanging="450"/>
-        <w:rPr>
-          <w:rFonts w:ascii="Segoe UI" w:hAnsi="Segoe UI" w:cs="Segoe UI"/>
-          <w:noProof/>
-        </w:rPr>
-      </w:pPr>
-      <w:r>
-        <w:rPr>
-          <w:rFonts w:ascii="Segoe UI" w:hAnsi="Segoe UI" w:cs="Segoe UI"/>
-          <w:noProof/>
+        <w:ind w:left="360" w:hanging="450"/>
+        <w:outlineLvl w:val="1"/>
+        <w:rPr>
+          <w:rFonts w:ascii="Segoe UI" w:hAnsi="Segoe UI" w:cs="Segoe UI"/>
+          <w:b/>
+          <w:bCs/>
+          <w:noProof/>
+          <w:sz w:val="26"/>
+          <w:szCs w:val="26"/>
+        </w:rPr>
+      </w:pPr>
+      <w:bookmarkStart w:id="3" w:name="_Toc79107348"/>
+      <w:r>
+        <w:rPr>
+          <w:rFonts w:ascii="Segoe UI" w:hAnsi="Segoe UI" w:cs="Segoe UI"/>
+          <w:b/>
+          <w:bCs/>
+          <w:noProof/>
+          <w:sz w:val="26"/>
+          <w:szCs w:val="26"/>
         </w:rPr>
         <w:t>Cố vấn</w:t>
+      </w:r>
+      <w:bookmarkEnd w:id="3"/>
+    </w:p>
+    <w:p>
+      <w:pPr>
+        <w:pStyle w:val="ListParagraph"/>
+        <w:numPr>
+          <w:ilvl w:val="2"/>
+          <w:numId w:val="6"/>
+        </w:numPr>
+        <w:ind w:left="810"/>
+        <w:rPr>
+          <w:rFonts w:ascii="Segoe UI" w:hAnsi="Segoe UI" w:cs="Segoe UI"/>
+          <w:noProof/>
+          <w:sz w:val="26"/>
+          <w:szCs w:val="26"/>
+        </w:rPr>
+      </w:pPr>
+      <w:r>
+        <w:rPr>
+          <w:rFonts w:ascii="Segoe UI" w:hAnsi="Segoe UI" w:cs="Segoe UI"/>
+          <w:noProof/>
+          <w:sz w:val="26"/>
+          <w:szCs w:val="26"/>
+        </w:rPr>
+        <w:t>Giảng viên lý thu</w:t>
+      </w:r>
+      <w:r>
+        <w:rPr>
+          <w:rFonts w:ascii="Segoe UI" w:hAnsi="Segoe UI" w:cs="Segoe UI"/>
+          <w:noProof/>
+          <w:sz w:val="26"/>
+          <w:szCs w:val="26"/>
+        </w:rPr>
+        <w:t>yết: thầy Đinh Bá Tiến</w:t>
+      </w:r>
+    </w:p>
+    <w:p>
+      <w:pPr>
+        <w:pStyle w:val="ListParagraph"/>
+        <w:numPr>
+          <w:ilvl w:val="2"/>
+          <w:numId w:val="6"/>
+        </w:numPr>
+        <w:ind w:left="810"/>
+        <w:rPr>
+          <w:rFonts w:ascii="Segoe UI" w:hAnsi="Segoe UI" w:cs="Segoe UI"/>
+          <w:noProof/>
+          <w:sz w:val="26"/>
+          <w:szCs w:val="26"/>
+        </w:rPr>
+      </w:pPr>
+      <w:r>
+        <w:rPr>
+          <w:rFonts w:ascii="Segoe UI" w:hAnsi="Segoe UI" w:cs="Segoe UI"/>
+          <w:noProof/>
+          <w:sz w:val="26"/>
+          <w:szCs w:val="26"/>
+        </w:rPr>
+        <w:t>Giảng viên hướng dẫn: thầy Phạm Hoàng Hải</w:t>
       </w:r>
     </w:p>
     <w:p>
@@ -1241,23 +3639,942 @@
           <w:ilvl w:val="1"/>
           <w:numId w:val="6"/>
         </w:numPr>
-        <w:ind w:left="450" w:hanging="450"/>
-        <w:rPr>
-          <w:rFonts w:ascii="Segoe UI" w:hAnsi="Segoe UI" w:cs="Segoe UI"/>
-          <w:noProof/>
-        </w:rPr>
-      </w:pPr>
-      <w:r>
-        <w:rPr>
-          <w:rFonts w:ascii="Segoe UI" w:hAnsi="Segoe UI" w:cs="Segoe UI"/>
-          <w:noProof/>
-        </w:rPr>
-        <w:t>Organization Chart</w:t>
+        <w:ind w:left="360" w:hanging="450"/>
+        <w:outlineLvl w:val="1"/>
+        <w:rPr>
+          <w:rFonts w:ascii="Segoe UI" w:hAnsi="Segoe UI" w:cs="Segoe UI"/>
+          <w:b/>
+          <w:bCs/>
+          <w:noProof/>
+          <w:sz w:val="26"/>
+          <w:szCs w:val="26"/>
+        </w:rPr>
+      </w:pPr>
+      <w:bookmarkStart w:id="4" w:name="_Toc79107349"/>
+      <w:r>
+        <w:rPr>
+          <w:rFonts w:ascii="Segoe UI" w:hAnsi="Segoe UI" w:cs="Segoe UI"/>
+          <w:b/>
+          <w:bCs/>
+          <w:noProof/>
+          <w:sz w:val="26"/>
+          <w:szCs w:val="26"/>
+        </w:rPr>
+        <w:t>Sơ đồ tổ chức</w:t>
+      </w:r>
+      <w:bookmarkEnd w:id="4"/>
+    </w:p>
+    <w:p>
+      <w:pPr>
+        <w:pStyle w:val="ListParagraph"/>
+        <w:ind w:left="-270"/>
+        <w:rPr>
+          <w:rFonts w:ascii="Segoe UI" w:hAnsi="Segoe UI" w:cs="Segoe UI"/>
+          <w:b/>
+          <w:bCs/>
+          <w:noProof/>
+          <w:sz w:val="26"/>
+          <w:szCs w:val="26"/>
+        </w:rPr>
+      </w:pPr>
+      <w:r>
+        <w:rPr>
+          <w:rFonts w:ascii="Segoe UI" w:hAnsi="Segoe UI" w:cs="Segoe UI"/>
+          <w:b/>
+          <w:bCs/>
+          <w:noProof/>
+          <w:sz w:val="26"/>
+          <w:szCs w:val="26"/>
+        </w:rPr>
+        <w:drawing>
+          <wp:inline distT="0" distB="0" distL="0" distR="0" wp14:anchorId="6FCA0DC3" wp14:editId="575D3613">
+            <wp:extent cx="6463665" cy="2209800"/>
+            <wp:effectExtent l="0" t="0" r="0" b="0"/>
+            <wp:docPr id="3" name="Picture 3"/>
+            <wp:cNvGraphicFramePr>
+              <a:graphicFrameLocks xmlns:a="http://schemas.openxmlformats.org/drawingml/2006/main" noChangeAspect="1"/>
+            </wp:cNvGraphicFramePr>
+            <a:graphic xmlns:a="http://schemas.openxmlformats.org/drawingml/2006/main">
+              <a:graphicData uri="http://schemas.openxmlformats.org/drawingml/2006/picture">
+                <pic:pic xmlns:pic="http://schemas.openxmlformats.org/drawingml/2006/picture">
+                  <pic:nvPicPr>
+                    <pic:cNvPr id="0" name="Picture 1"/>
+                    <pic:cNvPicPr>
+                      <a:picLocks noChangeAspect="1" noChangeArrowheads="1"/>
+                    </pic:cNvPicPr>
+                  </pic:nvPicPr>
+                  <pic:blipFill>
+                    <a:blip r:embed="rId9">
+                      <a:extLst>
+                        <a:ext uri="{28A0092B-C50C-407E-A947-70E740481C1C}">
+                          <a14:useLocalDpi xmlns:a14="http://schemas.microsoft.com/office/drawing/2010/main" val="0"/>
+                        </a:ext>
+                      </a:extLst>
+                    </a:blip>
+                    <a:srcRect/>
+                    <a:stretch>
+                      <a:fillRect/>
+                    </a:stretch>
+                  </pic:blipFill>
+                  <pic:spPr bwMode="auto">
+                    <a:xfrm>
+                      <a:off x="0" y="0"/>
+                      <a:ext cx="6463665" cy="2209800"/>
+                    </a:xfrm>
+                    <a:prstGeom prst="rect">
+                      <a:avLst/>
+                    </a:prstGeom>
+                    <a:noFill/>
+                    <a:ln>
+                      <a:noFill/>
+                    </a:ln>
+                  </pic:spPr>
+                </pic:pic>
+              </a:graphicData>
+            </a:graphic>
+          </wp:inline>
+        </w:drawing>
+      </w:r>
+    </w:p>
+    <w:p>
+      <w:pPr>
+        <w:pStyle w:val="ListParagraph"/>
+        <w:ind w:left="-270"/>
+        <w:rPr>
+          <w:rFonts w:ascii="Segoe UI" w:hAnsi="Segoe UI" w:cs="Segoe UI"/>
+          <w:b/>
+          <w:bCs/>
+          <w:noProof/>
+          <w:sz w:val="26"/>
+          <w:szCs w:val="26"/>
+        </w:rPr>
+      </w:pPr>
+    </w:p>
+    <w:p>
+      <w:pPr>
+        <w:pStyle w:val="ListParagraph"/>
+        <w:numPr>
+          <w:ilvl w:val="2"/>
+          <w:numId w:val="6"/>
+        </w:numPr>
+        <w:ind w:left="810"/>
+        <w:rPr>
+          <w:rFonts w:ascii="Segoe UI" w:hAnsi="Segoe UI" w:cs="Segoe UI"/>
+          <w:noProof/>
+          <w:sz w:val="26"/>
+          <w:szCs w:val="26"/>
+        </w:rPr>
+      </w:pPr>
+      <w:r>
+        <w:rPr>
+          <w:rFonts w:ascii="Segoe UI" w:hAnsi="Segoe UI" w:cs="Segoe UI"/>
+          <w:noProof/>
+          <w:sz w:val="26"/>
+          <w:szCs w:val="26"/>
+        </w:rPr>
+        <w:t>CEO: Ngô Phù Hữu Đại Sơn</w:t>
+      </w:r>
+    </w:p>
+    <w:p>
+      <w:pPr>
+        <w:pStyle w:val="ListParagraph"/>
+        <w:numPr>
+          <w:ilvl w:val="2"/>
+          <w:numId w:val="6"/>
+        </w:numPr>
+        <w:ind w:left="810"/>
+        <w:rPr>
+          <w:rFonts w:ascii="Segoe UI" w:hAnsi="Segoe UI" w:cs="Segoe UI"/>
+          <w:noProof/>
+          <w:sz w:val="26"/>
+          <w:szCs w:val="26"/>
+        </w:rPr>
+      </w:pPr>
+      <w:r>
+        <w:rPr>
+          <w:rFonts w:ascii="Segoe UI" w:hAnsi="Segoe UI" w:cs="Segoe UI"/>
+          <w:noProof/>
+          <w:sz w:val="26"/>
+          <w:szCs w:val="26"/>
+        </w:rPr>
+        <w:t>GĐ. Kỹ Thuật: Võ Thế Minh</w:t>
+      </w:r>
+    </w:p>
+    <w:p>
+      <w:pPr>
+        <w:pStyle w:val="ListParagraph"/>
+        <w:numPr>
+          <w:ilvl w:val="2"/>
+          <w:numId w:val="6"/>
+        </w:numPr>
+        <w:ind w:left="810"/>
+        <w:rPr>
+          <w:rFonts w:ascii="Segoe UI" w:hAnsi="Segoe UI" w:cs="Segoe UI"/>
+          <w:noProof/>
+          <w:sz w:val="26"/>
+          <w:szCs w:val="26"/>
+        </w:rPr>
+      </w:pPr>
+      <w:r>
+        <w:rPr>
+          <w:rFonts w:ascii="Segoe UI" w:hAnsi="Segoe UI" w:cs="Segoe UI"/>
+          <w:noProof/>
+          <w:sz w:val="26"/>
+          <w:szCs w:val="26"/>
+        </w:rPr>
+        <w:t>GĐ. Chăm Sóc Khách Hàng: Ung Tiến Đạt</w:t>
+      </w:r>
+    </w:p>
+    <w:p>
+      <w:pPr>
+        <w:pStyle w:val="ListParagraph"/>
+        <w:numPr>
+          <w:ilvl w:val="2"/>
+          <w:numId w:val="6"/>
+        </w:numPr>
+        <w:ind w:left="810"/>
+        <w:rPr>
+          <w:rFonts w:ascii="Segoe UI" w:hAnsi="Segoe UI" w:cs="Segoe UI"/>
+          <w:noProof/>
+          <w:sz w:val="26"/>
+          <w:szCs w:val="26"/>
+        </w:rPr>
+      </w:pPr>
+      <w:r>
+        <w:rPr>
+          <w:rFonts w:ascii="Segoe UI" w:hAnsi="Segoe UI" w:cs="Segoe UI"/>
+          <w:noProof/>
+          <w:sz w:val="26"/>
+          <w:szCs w:val="26"/>
+        </w:rPr>
+        <w:t xml:space="preserve">GĐ. Tài Chính: </w:t>
+      </w:r>
+      <w:r>
+        <w:rPr>
+          <w:rFonts w:ascii="Segoe UI" w:hAnsi="Segoe UI" w:cs="Segoe UI"/>
+          <w:noProof/>
+          <w:sz w:val="26"/>
+          <w:szCs w:val="26"/>
+        </w:rPr>
+        <w:t>Ngô Phù Hữu Đại Sơn</w:t>
+      </w:r>
+    </w:p>
+    <w:p>
+      <w:pPr>
+        <w:pStyle w:val="ListParagraph"/>
+        <w:numPr>
+          <w:ilvl w:val="2"/>
+          <w:numId w:val="6"/>
+        </w:numPr>
+        <w:ind w:left="810"/>
+        <w:rPr>
+          <w:rFonts w:ascii="Segoe UI" w:hAnsi="Segoe UI" w:cs="Segoe UI"/>
+          <w:noProof/>
+          <w:sz w:val="26"/>
+          <w:szCs w:val="26"/>
+        </w:rPr>
+      </w:pPr>
+      <w:r>
+        <w:rPr>
+          <w:rFonts w:ascii="Segoe UI" w:hAnsi="Segoe UI" w:cs="Segoe UI"/>
+          <w:noProof/>
+          <w:sz w:val="26"/>
+          <w:szCs w:val="26"/>
+        </w:rPr>
+        <w:t>GĐ. An Toàn Thông Tin: Nguyễn Văn Hậu</w:t>
+      </w:r>
+    </w:p>
+    <w:p>
+      <w:pPr>
+        <w:pStyle w:val="ListParagraph"/>
+        <w:numPr>
+          <w:ilvl w:val="2"/>
+          <w:numId w:val="6"/>
+        </w:numPr>
+        <w:ind w:left="810"/>
+        <w:rPr>
+          <w:rFonts w:ascii="Segoe UI" w:hAnsi="Segoe UI" w:cs="Segoe UI"/>
+          <w:noProof/>
+          <w:sz w:val="26"/>
+          <w:szCs w:val="26"/>
+        </w:rPr>
+      </w:pPr>
+      <w:r>
+        <w:rPr>
+          <w:rFonts w:ascii="Segoe UI" w:hAnsi="Segoe UI" w:cs="Segoe UI"/>
+          <w:noProof/>
+          <w:sz w:val="26"/>
+          <w:szCs w:val="26"/>
+        </w:rPr>
+        <w:t xml:space="preserve">GĐ. Pháp Chế: </w:t>
+      </w:r>
+      <w:r>
+        <w:rPr>
+          <w:rFonts w:ascii="Segoe UI" w:hAnsi="Segoe UI" w:cs="Segoe UI"/>
+          <w:noProof/>
+          <w:sz w:val="26"/>
+          <w:szCs w:val="26"/>
+        </w:rPr>
+        <w:t>Nguyễn Văn Hậu</w:t>
+      </w:r>
+    </w:p>
+    <w:p>
+      <w:pPr>
+        <w:ind w:left="450"/>
+        <w:rPr>
+          <w:rFonts w:ascii="Segoe UI" w:hAnsi="Segoe UI" w:cs="Segoe UI"/>
+          <w:noProof/>
+          <w:sz w:val="26"/>
+          <w:szCs w:val="26"/>
+        </w:rPr>
+      </w:pPr>
+      <w:r>
+        <w:rPr>
+          <w:rFonts w:ascii="Segoe UI" w:hAnsi="Segoe UI" w:cs="Segoe UI"/>
+          <w:noProof/>
+          <w:sz w:val="26"/>
+          <w:szCs w:val="26"/>
+        </w:rPr>
+        <w:t xml:space="preserve">Lưu ý: Chi tiết các thỏa thuận cổ phần và chức vụ được quy định trong </w:t>
+      </w:r>
+      <w:r>
+        <w:rPr>
+          <w:rFonts w:ascii="Segoe UI" w:hAnsi="Segoe UI" w:cs="Segoe UI"/>
+          <w:noProof/>
+          <w:sz w:val="26"/>
+          <w:szCs w:val="26"/>
+        </w:rPr>
+        <w:t>mục phụ lục phần 3 – Thỏa thuận cổ phần</w:t>
+      </w:r>
+    </w:p>
+    <w:p>
+      <w:pPr>
+        <w:pStyle w:val="ListParagraph"/>
+        <w:numPr>
+          <w:ilvl w:val="1"/>
+          <w:numId w:val="6"/>
+        </w:numPr>
+        <w:ind w:left="360"/>
+        <w:outlineLvl w:val="1"/>
+        <w:rPr>
+          <w:rFonts w:ascii="Segoe UI" w:hAnsi="Segoe UI" w:cs="Segoe UI"/>
+          <w:b/>
+          <w:bCs/>
+          <w:noProof/>
+          <w:sz w:val="26"/>
+          <w:szCs w:val="26"/>
+        </w:rPr>
+      </w:pPr>
+      <w:bookmarkStart w:id="5" w:name="_Toc79107350"/>
+      <w:r>
+        <w:rPr>
+          <w:rFonts w:ascii="Segoe UI" w:hAnsi="Segoe UI" w:cs="Segoe UI"/>
+          <w:b/>
+          <w:bCs/>
+          <w:noProof/>
+          <w:sz w:val="26"/>
+          <w:szCs w:val="26"/>
+        </w:rPr>
+        <w:lastRenderedPageBreak/>
+        <w:t>Quy định làm việc tại công ty</w:t>
+      </w:r>
+      <w:bookmarkEnd w:id="5"/>
+    </w:p>
+    <w:p>
+      <w:pPr>
+        <w:pStyle w:val="ListParagraph"/>
+        <w:numPr>
+          <w:ilvl w:val="2"/>
+          <w:numId w:val="6"/>
+        </w:numPr>
+        <w:ind w:left="720"/>
+        <w:rPr>
+          <w:rFonts w:ascii="Segoe UI" w:hAnsi="Segoe UI" w:cs="Segoe UI"/>
+          <w:noProof/>
+          <w:sz w:val="26"/>
+          <w:szCs w:val="26"/>
+        </w:rPr>
+      </w:pPr>
+      <w:r>
+        <w:rPr>
+          <w:rFonts w:ascii="Segoe UI" w:hAnsi="Segoe UI" w:cs="Segoe UI"/>
+          <w:noProof/>
+          <w:sz w:val="26"/>
+          <w:szCs w:val="26"/>
+        </w:rPr>
+        <w:t>Phương thức làm việc:</w:t>
+      </w:r>
+    </w:p>
+    <w:p>
+      <w:pPr>
+        <w:pStyle w:val="ListParagraph"/>
+        <w:numPr>
+          <w:ilvl w:val="2"/>
+          <w:numId w:val="9"/>
+        </w:numPr>
+        <w:ind w:left="1170"/>
+        <w:rPr>
+          <w:rFonts w:ascii="Segoe UI" w:hAnsi="Segoe UI" w:cs="Segoe UI"/>
+          <w:noProof/>
+          <w:sz w:val="26"/>
+          <w:szCs w:val="26"/>
+        </w:rPr>
+      </w:pPr>
+      <w:r>
+        <w:rPr>
+          <w:rFonts w:ascii="Segoe UI" w:hAnsi="Segoe UI" w:cs="Segoe UI"/>
+          <w:noProof/>
+          <w:sz w:val="26"/>
+          <w:szCs w:val="26"/>
+        </w:rPr>
+        <w:t>Full time: Tuần 5 ngày, ngày 8 tiếng. Sáng 8h -&gt; 12h, chiều 13h-&gt;17h.</w:t>
+      </w:r>
+    </w:p>
+    <w:p>
+      <w:pPr>
+        <w:pStyle w:val="ListParagraph"/>
+        <w:numPr>
+          <w:ilvl w:val="2"/>
+          <w:numId w:val="9"/>
+        </w:numPr>
+        <w:ind w:left="1170"/>
+        <w:rPr>
+          <w:rFonts w:ascii="Segoe UI" w:hAnsi="Segoe UI" w:cs="Segoe UI"/>
+          <w:noProof/>
+          <w:sz w:val="26"/>
+          <w:szCs w:val="26"/>
+        </w:rPr>
+      </w:pPr>
+      <w:r>
+        <w:rPr>
+          <w:rFonts w:ascii="Segoe UI" w:hAnsi="Segoe UI" w:cs="Segoe UI"/>
+          <w:noProof/>
+          <w:sz w:val="26"/>
+          <w:szCs w:val="26"/>
+        </w:rPr>
+        <w:t>Part time: tuần tối thiểu 3 ngày, ngày 8 tiếng giống full time.</w:t>
+      </w:r>
+    </w:p>
+    <w:p>
+      <w:pPr>
+        <w:pStyle w:val="ListParagraph"/>
+        <w:numPr>
+          <w:ilvl w:val="2"/>
+          <w:numId w:val="9"/>
+        </w:numPr>
+        <w:ind w:left="1170"/>
+        <w:rPr>
+          <w:rFonts w:ascii="Segoe UI" w:hAnsi="Segoe UI" w:cs="Segoe UI"/>
+          <w:noProof/>
+          <w:sz w:val="26"/>
+          <w:szCs w:val="26"/>
+        </w:rPr>
+      </w:pPr>
+      <w:r>
+        <w:rPr>
+          <w:rFonts w:ascii="Segoe UI" w:hAnsi="Segoe UI" w:cs="Segoe UI"/>
+          <w:noProof/>
+          <w:sz w:val="26"/>
+          <w:szCs w:val="26"/>
+        </w:rPr>
+        <w:t>5 thành viên ban đầu sẽ thực hiện full time. Lương cổ phần như trên.</w:t>
+      </w:r>
+    </w:p>
+    <w:p>
+      <w:pPr>
+        <w:pStyle w:val="ListParagraph"/>
+        <w:numPr>
+          <w:ilvl w:val="2"/>
+          <w:numId w:val="9"/>
+        </w:numPr>
+        <w:ind w:left="1170"/>
+        <w:rPr>
+          <w:rFonts w:ascii="Segoe UI" w:hAnsi="Segoe UI" w:cs="Segoe UI"/>
+          <w:noProof/>
+          <w:sz w:val="26"/>
+          <w:szCs w:val="26"/>
+        </w:rPr>
+      </w:pPr>
+      <w:r>
+        <w:rPr>
+          <w:rFonts w:ascii="Segoe UI" w:hAnsi="Segoe UI" w:cs="Segoe UI"/>
+          <w:noProof/>
+          <w:sz w:val="26"/>
+          <w:szCs w:val="26"/>
+        </w:rPr>
+        <w:t>Mỗi năm được nghĩ tối đa 9 ngày phép.</w:t>
+      </w:r>
+    </w:p>
+    <w:p>
+      <w:pPr>
+        <w:pStyle w:val="ListParagraph"/>
+        <w:rPr>
+          <w:rFonts w:ascii="Segoe UI" w:hAnsi="Segoe UI" w:cs="Segoe UI"/>
+          <w:noProof/>
+          <w:sz w:val="26"/>
+          <w:szCs w:val="26"/>
+        </w:rPr>
+      </w:pPr>
+    </w:p>
+    <w:p>
+      <w:pPr>
+        <w:pStyle w:val="ListParagraph"/>
+        <w:numPr>
+          <w:ilvl w:val="2"/>
+          <w:numId w:val="6"/>
+        </w:numPr>
+        <w:ind w:left="630"/>
+        <w:rPr>
+          <w:rFonts w:ascii="Segoe UI" w:hAnsi="Segoe UI" w:cs="Segoe UI"/>
+          <w:noProof/>
+          <w:sz w:val="26"/>
+          <w:szCs w:val="26"/>
+        </w:rPr>
+      </w:pPr>
+      <w:r>
+        <w:rPr>
+          <w:rFonts w:ascii="Segoe UI" w:hAnsi="Segoe UI" w:cs="Segoe UI"/>
+          <w:noProof/>
+          <w:sz w:val="26"/>
+          <w:szCs w:val="26"/>
+        </w:rPr>
+        <w:t>Các hoạt động nội bộ:</w:t>
+      </w:r>
+    </w:p>
+    <w:p>
+      <w:pPr>
+        <w:pStyle w:val="ListParagraph"/>
+        <w:numPr>
+          <w:ilvl w:val="2"/>
+          <w:numId w:val="11"/>
+        </w:numPr>
+        <w:ind w:left="1170" w:hanging="360"/>
+        <w:rPr>
+          <w:rFonts w:ascii="Segoe UI" w:hAnsi="Segoe UI" w:cs="Segoe UI"/>
+          <w:noProof/>
+          <w:sz w:val="26"/>
+          <w:szCs w:val="26"/>
+        </w:rPr>
+      </w:pPr>
+      <w:r>
+        <w:rPr>
+          <w:rFonts w:ascii="Segoe UI" w:hAnsi="Segoe UI" w:cs="Segoe UI"/>
+          <w:noProof/>
+          <w:sz w:val="26"/>
+          <w:szCs w:val="26"/>
+        </w:rPr>
+        <w:t>Training: Các thành viên muốn bổ sung kĩ năng nào có thể viết báo cáo lên GĐ tài chính để xin chi phí học. Và được xem xét duyệt. Ngoài ra công ti có thể tổ chức training cụ thể (sẽ có quy định sau).</w:t>
+      </w:r>
+    </w:p>
+    <w:p>
+      <w:pPr>
+        <w:pStyle w:val="ListParagraph"/>
+        <w:numPr>
+          <w:ilvl w:val="2"/>
+          <w:numId w:val="11"/>
+        </w:numPr>
+        <w:ind w:left="1170" w:hanging="360"/>
+        <w:rPr>
+          <w:rFonts w:ascii="Segoe UI" w:hAnsi="Segoe UI" w:cs="Segoe UI"/>
+          <w:noProof/>
+          <w:sz w:val="26"/>
+          <w:szCs w:val="26"/>
+        </w:rPr>
+      </w:pPr>
+      <w:r>
+        <w:rPr>
+          <w:rFonts w:ascii="Segoe UI" w:hAnsi="Segoe UI" w:cs="Segoe UI"/>
+          <w:noProof/>
+          <w:sz w:val="26"/>
+          <w:szCs w:val="26"/>
+        </w:rPr>
+        <w:t>Hoạt động ngoài khóa, team-building: 6 tháng/lần</w:t>
+      </w:r>
+      <w:r>
+        <w:rPr>
+          <w:rFonts w:ascii="Segoe UI" w:hAnsi="Segoe UI" w:cs="Segoe UI"/>
+          <w:noProof/>
+          <w:sz w:val="26"/>
+          <w:szCs w:val="26"/>
+        </w:rPr>
+        <w:t>.</w:t>
+      </w:r>
+    </w:p>
+    <w:p>
+      <w:pPr>
+        <w:pStyle w:val="ListParagraph"/>
+        <w:rPr>
+          <w:rFonts w:ascii="Segoe UI" w:hAnsi="Segoe UI" w:cs="Segoe UI"/>
+          <w:noProof/>
+          <w:sz w:val="26"/>
+          <w:szCs w:val="26"/>
+        </w:rPr>
+      </w:pPr>
+    </w:p>
+    <w:p>
+      <w:pPr>
+        <w:pStyle w:val="ListParagraph"/>
+        <w:numPr>
+          <w:ilvl w:val="0"/>
+          <w:numId w:val="12"/>
+        </w:numPr>
+        <w:tabs>
+          <w:tab w:val="left" w:pos="630"/>
+        </w:tabs>
+        <w:ind w:left="630"/>
+        <w:rPr>
+          <w:rFonts w:ascii="Segoe UI" w:hAnsi="Segoe UI" w:cs="Segoe UI"/>
+          <w:noProof/>
+          <w:sz w:val="26"/>
+          <w:szCs w:val="26"/>
+        </w:rPr>
+      </w:pPr>
+      <w:r>
+        <w:rPr>
+          <w:rFonts w:ascii="Segoe UI" w:hAnsi="Segoe UI" w:cs="Segoe UI"/>
+          <w:noProof/>
+          <w:sz w:val="26"/>
+          <w:szCs w:val="26"/>
+        </w:rPr>
+        <w:t>Tài sản "mềm":</w:t>
+      </w:r>
+    </w:p>
+    <w:p>
+      <w:pPr>
+        <w:pStyle w:val="ListParagraph"/>
+        <w:numPr>
+          <w:ilvl w:val="0"/>
+          <w:numId w:val="13"/>
+        </w:numPr>
+        <w:ind w:left="1170"/>
+        <w:rPr>
+          <w:rFonts w:ascii="Segoe UI" w:hAnsi="Segoe UI" w:cs="Segoe UI"/>
+          <w:noProof/>
+          <w:sz w:val="26"/>
+          <w:szCs w:val="26"/>
+        </w:rPr>
+      </w:pPr>
+      <w:r>
+        <w:rPr>
+          <w:rFonts w:ascii="Segoe UI" w:hAnsi="Segoe UI" w:cs="Segoe UI"/>
+          <w:noProof/>
+          <w:sz w:val="26"/>
+          <w:szCs w:val="26"/>
+        </w:rPr>
+        <w:t>Môi trường làm việc vui vẻ, phát triển bản thân</w:t>
+      </w:r>
+      <w:r>
+        <w:rPr>
+          <w:rFonts w:ascii="Segoe UI" w:hAnsi="Segoe UI" w:cs="Segoe UI"/>
+          <w:noProof/>
+          <w:sz w:val="26"/>
+          <w:szCs w:val="26"/>
+        </w:rPr>
+        <w:t>.</w:t>
+      </w:r>
+    </w:p>
+    <w:p>
+      <w:pPr>
+        <w:pStyle w:val="ListParagraph"/>
+        <w:numPr>
+          <w:ilvl w:val="0"/>
+          <w:numId w:val="13"/>
+        </w:numPr>
+        <w:ind w:left="1170"/>
+        <w:rPr>
+          <w:rFonts w:ascii="Segoe UI" w:hAnsi="Segoe UI" w:cs="Segoe UI"/>
+          <w:noProof/>
+          <w:sz w:val="26"/>
+          <w:szCs w:val="26"/>
+        </w:rPr>
+      </w:pPr>
+      <w:r>
+        <w:rPr>
+          <w:rFonts w:ascii="Segoe UI" w:hAnsi="Segoe UI" w:cs="Segoe UI"/>
+          <w:noProof/>
+          <w:sz w:val="26"/>
+          <w:szCs w:val="26"/>
+        </w:rPr>
+        <w:t>Tổ chức team building, các hoạt động thể thao thường niên</w:t>
+      </w:r>
+      <w:r>
+        <w:rPr>
+          <w:rFonts w:ascii="Segoe UI" w:hAnsi="Segoe UI" w:cs="Segoe UI"/>
+          <w:noProof/>
+          <w:sz w:val="26"/>
+          <w:szCs w:val="26"/>
+        </w:rPr>
+        <w:t>.</w:t>
+      </w:r>
+    </w:p>
+    <w:p>
+      <w:pPr>
+        <w:rPr>
+          <w:rFonts w:ascii="Segoe UI" w:hAnsi="Segoe UI" w:cs="Segoe UI"/>
+          <w:noProof/>
+          <w:sz w:val="26"/>
+          <w:szCs w:val="26"/>
+        </w:rPr>
+      </w:pPr>
+    </w:p>
+    <w:p>
+      <w:pPr>
+        <w:pStyle w:val="ListParagraph"/>
+        <w:numPr>
+          <w:ilvl w:val="0"/>
+          <w:numId w:val="4"/>
+        </w:numPr>
+        <w:ind w:left="630"/>
+        <w:outlineLvl w:val="0"/>
+        <w:rPr>
+          <w:rFonts w:ascii="Segoe UI" w:hAnsi="Segoe UI" w:cs="Segoe UI"/>
+          <w:b/>
+          <w:bCs/>
+          <w:noProof/>
+          <w:sz w:val="26"/>
+          <w:szCs w:val="26"/>
+        </w:rPr>
+      </w:pPr>
+      <w:bookmarkStart w:id="6" w:name="_Toc79107351"/>
+      <w:r>
+        <w:rPr>
+          <w:rFonts w:ascii="Segoe UI" w:hAnsi="Segoe UI" w:cs="Segoe UI"/>
+          <w:b/>
+          <w:bCs/>
+          <w:noProof/>
+          <w:sz w:val="26"/>
+          <w:szCs w:val="26"/>
+        </w:rPr>
+        <w:t>Phụ lục</w:t>
+      </w:r>
+      <w:bookmarkEnd w:id="6"/>
+    </w:p>
+    <w:p>
+      <w:pPr>
+        <w:pStyle w:val="ListParagraph"/>
+        <w:numPr>
+          <w:ilvl w:val="0"/>
+          <w:numId w:val="14"/>
+        </w:numPr>
+        <w:outlineLvl w:val="1"/>
+        <w:rPr>
+          <w:rFonts w:ascii="Segoe UI" w:hAnsi="Segoe UI" w:cs="Segoe UI"/>
+          <w:b/>
+          <w:bCs/>
+          <w:noProof/>
+          <w:sz w:val="26"/>
+          <w:szCs w:val="26"/>
+        </w:rPr>
+      </w:pPr>
+      <w:bookmarkStart w:id="7" w:name="_Toc79107352"/>
+      <w:r>
+        <w:rPr>
+          <w:rFonts w:ascii="Segoe UI" w:hAnsi="Segoe UI" w:cs="Segoe UI"/>
+          <w:b/>
+          <w:bCs/>
+          <w:noProof/>
+          <w:sz w:val="26"/>
+          <w:szCs w:val="26"/>
+        </w:rPr>
+        <w:t>Sơ yếu lý lịch(Resumes) Founder và Co-Founder</w:t>
+      </w:r>
+      <w:bookmarkEnd w:id="7"/>
+    </w:p>
+    <w:p>
+      <w:pPr>
+        <w:pStyle w:val="ListParagraph"/>
+        <w:numPr>
+          <w:ilvl w:val="0"/>
+          <w:numId w:val="12"/>
+        </w:numPr>
+        <w:ind w:left="540"/>
+        <w:rPr>
+          <w:rFonts w:ascii="Segoe UI" w:hAnsi="Segoe UI" w:cs="Segoe UI"/>
+          <w:b/>
+          <w:bCs/>
+          <w:noProof/>
+          <w:sz w:val="26"/>
+          <w:szCs w:val="26"/>
+        </w:rPr>
+      </w:pPr>
+      <w:r>
+        <w:rPr>
+          <w:rFonts w:ascii="Segoe UI" w:hAnsi="Segoe UI" w:cs="Segoe UI"/>
+          <w:noProof/>
+          <w:sz w:val="26"/>
+          <w:szCs w:val="26"/>
+        </w:rPr>
+        <w:t>Danh sách sơ yếu lý lịch của từng thành viên nằm tại thư mục “resumes”</w:t>
+      </w:r>
+    </w:p>
+    <w:p>
+      <w:pPr>
+        <w:pStyle w:val="ListParagraph"/>
+        <w:ind w:left="270"/>
+        <w:rPr>
+          <w:rFonts w:ascii="Segoe UI" w:hAnsi="Segoe UI" w:cs="Segoe UI"/>
+          <w:b/>
+          <w:bCs/>
+          <w:noProof/>
+          <w:sz w:val="26"/>
+          <w:szCs w:val="26"/>
+        </w:rPr>
+      </w:pPr>
+    </w:p>
+    <w:p>
+      <w:pPr>
+        <w:pStyle w:val="ListParagraph"/>
+        <w:numPr>
+          <w:ilvl w:val="0"/>
+          <w:numId w:val="14"/>
+        </w:numPr>
+        <w:outlineLvl w:val="1"/>
+        <w:rPr>
+          <w:rFonts w:ascii="Segoe UI" w:hAnsi="Segoe UI" w:cs="Segoe UI"/>
+          <w:b/>
+          <w:bCs/>
+          <w:noProof/>
+          <w:sz w:val="26"/>
+          <w:szCs w:val="26"/>
+        </w:rPr>
+      </w:pPr>
+      <w:bookmarkStart w:id="8" w:name="_Toc79107353"/>
+      <w:r>
+        <w:rPr>
+          <w:rFonts w:ascii="Segoe UI" w:hAnsi="Segoe UI" w:cs="Segoe UI"/>
+          <w:b/>
+          <w:bCs/>
+          <w:noProof/>
+          <w:sz w:val="26"/>
+          <w:szCs w:val="26"/>
+        </w:rPr>
+        <w:t xml:space="preserve">Phân tích </w:t>
+      </w:r>
+      <w:r>
+        <w:rPr>
+          <w:rFonts w:ascii="Segoe UI" w:hAnsi="Segoe UI" w:cs="Segoe UI"/>
+          <w:b/>
+          <w:bCs/>
+          <w:noProof/>
+          <w:sz w:val="26"/>
+          <w:szCs w:val="26"/>
+        </w:rPr>
+        <w:t>công việc</w:t>
+      </w:r>
+      <w:r>
+        <w:rPr>
+          <w:rFonts w:ascii="Segoe UI" w:hAnsi="Segoe UI" w:cs="Segoe UI"/>
+          <w:b/>
+          <w:bCs/>
+          <w:noProof/>
+          <w:sz w:val="26"/>
+          <w:szCs w:val="26"/>
+        </w:rPr>
+        <w:t>(Job analysis) Fouder và Co-Founder</w:t>
+      </w:r>
+      <w:bookmarkEnd w:id="8"/>
+    </w:p>
+    <w:p>
+      <w:pPr>
+        <w:pStyle w:val="ListParagraph"/>
+        <w:numPr>
+          <w:ilvl w:val="0"/>
+          <w:numId w:val="12"/>
+        </w:numPr>
+        <w:ind w:left="540"/>
+        <w:rPr>
+          <w:rFonts w:ascii="Segoe UI" w:hAnsi="Segoe UI" w:cs="Segoe UI"/>
+          <w:b/>
+          <w:bCs/>
+          <w:noProof/>
+          <w:sz w:val="26"/>
+          <w:szCs w:val="26"/>
+        </w:rPr>
+      </w:pPr>
+      <w:r>
+        <w:rPr>
+          <w:rFonts w:ascii="Segoe UI" w:hAnsi="Segoe UI" w:cs="Segoe UI"/>
+          <w:noProof/>
+          <w:sz w:val="26"/>
+          <w:szCs w:val="26"/>
+        </w:rPr>
+        <w:t>Danh sách phân tích công của từng thành viên nằm tại thư mục “job analysis”</w:t>
+      </w:r>
+    </w:p>
+    <w:p>
+      <w:pPr>
+        <w:pStyle w:val="ListParagraph"/>
+        <w:ind w:left="1080"/>
+        <w:outlineLvl w:val="1"/>
+        <w:rPr>
+          <w:rFonts w:ascii="Segoe UI" w:hAnsi="Segoe UI" w:cs="Segoe UI"/>
+          <w:b/>
+          <w:bCs/>
+          <w:noProof/>
+          <w:sz w:val="26"/>
+          <w:szCs w:val="26"/>
+        </w:rPr>
+      </w:pPr>
+    </w:p>
+    <w:p>
+      <w:pPr>
+        <w:pStyle w:val="ListParagraph"/>
+        <w:numPr>
+          <w:ilvl w:val="0"/>
+          <w:numId w:val="14"/>
+        </w:numPr>
+        <w:outlineLvl w:val="1"/>
+        <w:rPr>
+          <w:rFonts w:ascii="Segoe UI" w:hAnsi="Segoe UI" w:cs="Segoe UI"/>
+          <w:b/>
+          <w:bCs/>
+          <w:noProof/>
+          <w:sz w:val="26"/>
+          <w:szCs w:val="26"/>
+        </w:rPr>
+      </w:pPr>
+      <w:bookmarkStart w:id="9" w:name="_Toc79107354"/>
+      <w:r>
+        <w:rPr>
+          <w:rFonts w:ascii="Segoe UI" w:hAnsi="Segoe UI" w:cs="Segoe UI"/>
+          <w:b/>
+          <w:bCs/>
+          <w:noProof/>
+          <w:sz w:val="26"/>
+          <w:szCs w:val="26"/>
+        </w:rPr>
+        <w:t>Thỏa thuận cổ phần</w:t>
+      </w:r>
+      <w:bookmarkEnd w:id="9"/>
+    </w:p>
+    <w:p>
+      <w:pPr>
+        <w:pStyle w:val="ListParagraph"/>
+        <w:numPr>
+          <w:ilvl w:val="0"/>
+          <w:numId w:val="12"/>
+        </w:numPr>
+        <w:ind w:left="540"/>
+        <w:rPr>
+          <w:rFonts w:ascii="Segoe UI" w:hAnsi="Segoe UI" w:cs="Segoe UI"/>
+          <w:noProof/>
+          <w:sz w:val="26"/>
+          <w:szCs w:val="26"/>
+        </w:rPr>
+      </w:pPr>
+      <w:r>
+        <w:rPr>
+          <w:rFonts w:ascii="Segoe UI" w:hAnsi="Segoe UI" w:cs="Segoe UI"/>
+          <w:noProof/>
+          <w:sz w:val="26"/>
+          <w:szCs w:val="26"/>
+        </w:rPr>
+        <w:t xml:space="preserve">Đọc tài liệu: “Thỏa thuận cổ phần.pdf” </w:t>
       </w:r>
     </w:p>
     <w:sectPr>
-      <w:headerReference w:type="default" r:id="rId8"/>
-      <w:footerReference w:type="default" r:id="rId9"/>
+      <w:headerReference w:type="default" r:id="rId10"/>
+      <w:footerReference w:type="default" r:id="rId11"/>
       <w:pgSz w:w="12240" w:h="15840"/>
       <w:pgMar w:top="1440" w:right="1440" w:bottom="1440" w:left="1440" w:header="720" w:footer="720" w:gutter="0"/>
       <w:pgBorders w:display="firstPage" w:offsetFrom="page">
@@ -1653,6 +4970,98 @@
 <file path=word/numbering.xml><?xml version="1.0" encoding="utf-8"?>
 <w:numbering xmlns:wpc="http://schemas.microsoft.com/office/word/2010/wordprocessingCanvas" xmlns:cx="http://schemas.microsoft.com/office/drawing/2014/chartex" xmlns:cx1="http://schemas.microsoft.com/office/drawing/2015/9/8/chartex" xmlns:cx2="http://schemas.microsoft.com/office/drawing/2015/10/21/chartex" xmlns:cx3="http://schemas.microsoft.com/office/drawing/2016/5/9/chartex" xmlns:cx4="http://schemas.microsoft.com/office/drawing/2016/5/10/chartex" xmlns:cx5="http://schemas.microsoft.com/office/drawing/2016/5/11/chartex" xmlns:cx6="http://schemas.microsoft.com/office/drawing/2016/5/12/chartex" xmlns:cx7="http://schemas.microsoft.com/office/drawing/2016/5/13/chartex" xmlns:cx8="http://schemas.microsoft.com/office/drawing/2016/5/14/chartex" xmlns:mc="http://schemas.openxmlformats.org/markup-compatibility/2006" xmlns:aink="http://schemas.microsoft.com/office/drawing/2016/ink" xmlns:am3d="http://schemas.microsoft.com/office/drawing/2017/model3d" xmlns:o="urn:schemas-microsoft-com:office:office" xmlns:r="http://schemas.openxmlformats.org/officeDocument/2006/relationships" xmlns:m="http://schemas.openxmlformats.org/officeDocument/2006/math" xmlns:v="urn:schemas-microsoft-com:vml" xmlns:wp14="http://schemas.microsoft.com/office/word/2010/wordprocessingDrawing" xmlns:wp="http://schemas.openxmlformats.org/drawingml/2006/wordprocessingDrawing" xmlns:w10="urn:schemas-microsoft-com:office:word" xmlns:w="http://schemas.openxmlformats.org/wordprocessingml/2006/main" xmlns:w14="http://schemas.microsoft.com/office/word/2010/wordml" xmlns:w15="http://schemas.microsoft.com/office/word/2012/wordml" xmlns:w16cex="http://schemas.microsoft.com/office/word/2018/wordml/cex" xmlns:w16cid="http://schemas.microsoft.com/office/word/2016/wordml/cid" xmlns:w16="http://schemas.microsoft.com/office/word/2018/wordml" xmlns:w16sdtdh="http://schemas.microsoft.com/office/word/2020/wordml/sdtdatahash" xmlns:w16se="http://schemas.microsoft.com/office/word/2015/wordml/symex" xmlns:wpg="http://schemas.microsoft.com/office/word/2010/wordprocessingGroup" xmlns:wpi="http://schemas.microsoft.com/office/word/2010/wordprocessingInk" xmlns:wne="http://schemas.microsoft.com/office/word/2006/wordml" xmlns:wps="http://schemas.microsoft.com/office/word/2010/wordprocessingShape" mc:Ignorable="w14 w15 w16se w16cid w16 w16cex w16sdtdh wp14">
   <w:abstractNum w:abstractNumId="0" w15:restartNumberingAfterBreak="0">
+    <w:nsid w:val="05636922"/>
+    <w:multiLevelType w:val="hybridMultilevel"/>
+    <w:tmpl w:val="F20C6B46"/>
+    <w:lvl w:ilvl="0" w:tplc="5EFC6824">
+      <w:start w:val="1"/>
+      <w:numFmt w:val="decimal"/>
+      <w:lvlText w:val="%1."/>
+      <w:lvlJc w:val="left"/>
+      <w:pPr>
+        <w:ind w:left="720" w:hanging="360"/>
+      </w:pPr>
+      <w:rPr>
+        <w:rFonts w:ascii="Segoe UI" w:eastAsiaTheme="minorHAnsi" w:hAnsi="Segoe UI" w:cs="Segoe UI"/>
+      </w:rPr>
+    </w:lvl>
+    <w:lvl w:ilvl="1" w:tplc="04090019" w:tentative="1">
+      <w:start w:val="1"/>
+      <w:numFmt w:val="lowerLetter"/>
+      <w:lvlText w:val="%2."/>
+      <w:lvlJc w:val="left"/>
+      <w:pPr>
+        <w:ind w:left="1440" w:hanging="360"/>
+      </w:pPr>
+    </w:lvl>
+    <w:lvl w:ilvl="2" w:tplc="5EFC6824">
+      <w:start w:val="1"/>
+      <w:numFmt w:val="decimal"/>
+      <w:lvlText w:val="%3."/>
+      <w:lvlJc w:val="left"/>
+      <w:pPr>
+        <w:ind w:left="2160" w:hanging="180"/>
+      </w:pPr>
+      <w:rPr>
+        <w:rFonts w:ascii="Segoe UI" w:eastAsiaTheme="minorHAnsi" w:hAnsi="Segoe UI" w:cs="Segoe UI"/>
+      </w:rPr>
+    </w:lvl>
+    <w:lvl w:ilvl="3" w:tplc="0409000F" w:tentative="1">
+      <w:start w:val="1"/>
+      <w:numFmt w:val="decimal"/>
+      <w:lvlText w:val="%4."/>
+      <w:lvlJc w:val="left"/>
+      <w:pPr>
+        <w:ind w:left="2880" w:hanging="360"/>
+      </w:pPr>
+    </w:lvl>
+    <w:lvl w:ilvl="4" w:tplc="04090019" w:tentative="1">
+      <w:start w:val="1"/>
+      <w:numFmt w:val="lowerLetter"/>
+      <w:lvlText w:val="%5."/>
+      <w:lvlJc w:val="left"/>
+      <w:pPr>
+        <w:ind w:left="3600" w:hanging="360"/>
+      </w:pPr>
+    </w:lvl>
+    <w:lvl w:ilvl="5" w:tplc="0409001B" w:tentative="1">
+      <w:start w:val="1"/>
+      <w:numFmt w:val="lowerRoman"/>
+      <w:lvlText w:val="%6."/>
+      <w:lvlJc w:val="right"/>
+      <w:pPr>
+        <w:ind w:left="4320" w:hanging="180"/>
+      </w:pPr>
+    </w:lvl>
+    <w:lvl w:ilvl="6" w:tplc="0409000F" w:tentative="1">
+      <w:start w:val="1"/>
+      <w:numFmt w:val="decimal"/>
+      <w:lvlText w:val="%7."/>
+      <w:lvlJc w:val="left"/>
+      <w:pPr>
+        <w:ind w:left="5040" w:hanging="360"/>
+      </w:pPr>
+    </w:lvl>
+    <w:lvl w:ilvl="7" w:tplc="04090019" w:tentative="1">
+      <w:start w:val="1"/>
+      <w:numFmt w:val="lowerLetter"/>
+      <w:lvlText w:val="%8."/>
+      <w:lvlJc w:val="left"/>
+      <w:pPr>
+        <w:ind w:left="5760" w:hanging="360"/>
+      </w:pPr>
+    </w:lvl>
+    <w:lvl w:ilvl="8" w:tplc="0409001B" w:tentative="1">
+      <w:start w:val="1"/>
+      <w:numFmt w:val="lowerRoman"/>
+      <w:lvlText w:val="%9."/>
+      <w:lvlJc w:val="right"/>
+      <w:pPr>
+        <w:ind w:left="6480" w:hanging="180"/>
+      </w:pPr>
+    </w:lvl>
+  </w:abstractNum>
+  <w:abstractNum w:abstractNumId="1" w15:restartNumberingAfterBreak="0">
     <w:nsid w:val="0F6B1CF4"/>
     <w:multiLevelType w:val="multilevel"/>
     <w:tmpl w:val="85FC7DB8"/>
@@ -1773,7 +5182,215 @@
       </w:rPr>
     </w:lvl>
   </w:abstractNum>
-  <w:abstractNum w:abstractNumId="1" w15:restartNumberingAfterBreak="0">
+  <w:abstractNum w:abstractNumId="2" w15:restartNumberingAfterBreak="0">
+    <w:nsid w:val="0FE32D7F"/>
+    <w:multiLevelType w:val="hybridMultilevel"/>
+    <w:tmpl w:val="17AEB456"/>
+    <w:lvl w:ilvl="0" w:tplc="5EFC6824">
+      <w:start w:val="1"/>
+      <w:numFmt w:val="decimal"/>
+      <w:lvlText w:val="%1."/>
+      <w:lvlJc w:val="left"/>
+      <w:pPr>
+        <w:ind w:left="1080" w:hanging="720"/>
+      </w:pPr>
+      <w:rPr>
+        <w:rFonts w:ascii="Segoe UI" w:eastAsiaTheme="minorHAnsi" w:hAnsi="Segoe UI" w:cs="Segoe UI"/>
+      </w:rPr>
+    </w:lvl>
+    <w:lvl w:ilvl="1" w:tplc="0409000F">
+      <w:start w:val="1"/>
+      <w:numFmt w:val="decimal"/>
+      <w:lvlText w:val="%2."/>
+      <w:lvlJc w:val="left"/>
+      <w:pPr>
+        <w:ind w:left="1440" w:hanging="360"/>
+      </w:pPr>
+      <w:rPr>
+        <w:rFonts w:hint="default"/>
+      </w:rPr>
+    </w:lvl>
+    <w:lvl w:ilvl="2" w:tplc="0409000F">
+      <w:start w:val="1"/>
+      <w:numFmt w:val="decimal"/>
+      <w:lvlText w:val="%3."/>
+      <w:lvlJc w:val="left"/>
+      <w:pPr>
+        <w:ind w:left="2340" w:hanging="360"/>
+      </w:pPr>
+      <w:rPr>
+        <w:rFonts w:hint="default"/>
+      </w:rPr>
+    </w:lvl>
+    <w:lvl w:ilvl="3" w:tplc="0409000F">
+      <w:start w:val="1"/>
+      <w:numFmt w:val="decimal"/>
+      <w:lvlText w:val="%4."/>
+      <w:lvlJc w:val="left"/>
+      <w:pPr>
+        <w:ind w:left="2880" w:hanging="360"/>
+      </w:pPr>
+    </w:lvl>
+    <w:lvl w:ilvl="4" w:tplc="04090019" w:tentative="1">
+      <w:start w:val="1"/>
+      <w:numFmt w:val="lowerLetter"/>
+      <w:lvlText w:val="%5."/>
+      <w:lvlJc w:val="left"/>
+      <w:pPr>
+        <w:ind w:left="3600" w:hanging="360"/>
+      </w:pPr>
+    </w:lvl>
+    <w:lvl w:ilvl="5" w:tplc="0409001B" w:tentative="1">
+      <w:start w:val="1"/>
+      <w:numFmt w:val="lowerRoman"/>
+      <w:lvlText w:val="%6."/>
+      <w:lvlJc w:val="right"/>
+      <w:pPr>
+        <w:ind w:left="4320" w:hanging="180"/>
+      </w:pPr>
+    </w:lvl>
+    <w:lvl w:ilvl="6" w:tplc="0409000F" w:tentative="1">
+      <w:start w:val="1"/>
+      <w:numFmt w:val="decimal"/>
+      <w:lvlText w:val="%7."/>
+      <w:lvlJc w:val="left"/>
+      <w:pPr>
+        <w:ind w:left="5040" w:hanging="360"/>
+      </w:pPr>
+    </w:lvl>
+    <w:lvl w:ilvl="7" w:tplc="04090019" w:tentative="1">
+      <w:start w:val="1"/>
+      <w:numFmt w:val="lowerLetter"/>
+      <w:lvlText w:val="%8."/>
+      <w:lvlJc w:val="left"/>
+      <w:pPr>
+        <w:ind w:left="5760" w:hanging="360"/>
+      </w:pPr>
+    </w:lvl>
+    <w:lvl w:ilvl="8" w:tplc="0409001B" w:tentative="1">
+      <w:start w:val="1"/>
+      <w:numFmt w:val="lowerRoman"/>
+      <w:lvlText w:val="%9."/>
+      <w:lvlJc w:val="right"/>
+      <w:pPr>
+        <w:ind w:left="6480" w:hanging="180"/>
+      </w:pPr>
+    </w:lvl>
+  </w:abstractNum>
+  <w:abstractNum w:abstractNumId="3" w15:restartNumberingAfterBreak="0">
+    <w:nsid w:val="1D3A6980"/>
+    <w:multiLevelType w:val="hybridMultilevel"/>
+    <w:tmpl w:val="51768034"/>
+    <w:lvl w:ilvl="0" w:tplc="A2E2358C">
+      <w:start w:val="2"/>
+      <w:numFmt w:val="bullet"/>
+      <w:lvlText w:val="-"/>
+      <w:lvlJc w:val="left"/>
+      <w:pPr>
+        <w:ind w:left="1080" w:hanging="360"/>
+      </w:pPr>
+      <w:rPr>
+        <w:rFonts w:ascii="Segoe UI" w:eastAsiaTheme="minorHAnsi" w:hAnsi="Segoe UI" w:cs="Segoe UI" w:hint="default"/>
+      </w:rPr>
+    </w:lvl>
+    <w:lvl w:ilvl="1" w:tplc="04090003" w:tentative="1">
+      <w:start w:val="1"/>
+      <w:numFmt w:val="bullet"/>
+      <w:lvlText w:val="o"/>
+      <w:lvlJc w:val="left"/>
+      <w:pPr>
+        <w:ind w:left="1800" w:hanging="360"/>
+      </w:pPr>
+      <w:rPr>
+        <w:rFonts w:ascii="Courier New" w:hAnsi="Courier New" w:cs="Courier New" w:hint="default"/>
+      </w:rPr>
+    </w:lvl>
+    <w:lvl w:ilvl="2" w:tplc="04090005" w:tentative="1">
+      <w:start w:val="1"/>
+      <w:numFmt w:val="bullet"/>
+      <w:lvlText w:val=""/>
+      <w:lvlJc w:val="left"/>
+      <w:pPr>
+        <w:ind w:left="2520" w:hanging="360"/>
+      </w:pPr>
+      <w:rPr>
+        <w:rFonts w:ascii="Wingdings" w:hAnsi="Wingdings" w:hint="default"/>
+      </w:rPr>
+    </w:lvl>
+    <w:lvl w:ilvl="3" w:tplc="04090001" w:tentative="1">
+      <w:start w:val="1"/>
+      <w:numFmt w:val="bullet"/>
+      <w:lvlText w:val=""/>
+      <w:lvlJc w:val="left"/>
+      <w:pPr>
+        <w:ind w:left="3240" w:hanging="360"/>
+      </w:pPr>
+      <w:rPr>
+        <w:rFonts w:ascii="Symbol" w:hAnsi="Symbol" w:hint="default"/>
+      </w:rPr>
+    </w:lvl>
+    <w:lvl w:ilvl="4" w:tplc="04090003" w:tentative="1">
+      <w:start w:val="1"/>
+      <w:numFmt w:val="bullet"/>
+      <w:lvlText w:val="o"/>
+      <w:lvlJc w:val="left"/>
+      <w:pPr>
+        <w:ind w:left="3960" w:hanging="360"/>
+      </w:pPr>
+      <w:rPr>
+        <w:rFonts w:ascii="Courier New" w:hAnsi="Courier New" w:cs="Courier New" w:hint="default"/>
+      </w:rPr>
+    </w:lvl>
+    <w:lvl w:ilvl="5" w:tplc="04090005" w:tentative="1">
+      <w:start w:val="1"/>
+      <w:numFmt w:val="bullet"/>
+      <w:lvlText w:val=""/>
+      <w:lvlJc w:val="left"/>
+      <w:pPr>
+        <w:ind w:left="4680" w:hanging="360"/>
+      </w:pPr>
+      <w:rPr>
+        <w:rFonts w:ascii="Wingdings" w:hAnsi="Wingdings" w:hint="default"/>
+      </w:rPr>
+    </w:lvl>
+    <w:lvl w:ilvl="6" w:tplc="04090001" w:tentative="1">
+      <w:start w:val="1"/>
+      <w:numFmt w:val="bullet"/>
+      <w:lvlText w:val=""/>
+      <w:lvlJc w:val="left"/>
+      <w:pPr>
+        <w:ind w:left="5400" w:hanging="360"/>
+      </w:pPr>
+      <w:rPr>
+        <w:rFonts w:ascii="Symbol" w:hAnsi="Symbol" w:hint="default"/>
+      </w:rPr>
+    </w:lvl>
+    <w:lvl w:ilvl="7" w:tplc="04090003" w:tentative="1">
+      <w:start w:val="1"/>
+      <w:numFmt w:val="bullet"/>
+      <w:lvlText w:val="o"/>
+      <w:lvlJc w:val="left"/>
+      <w:pPr>
+        <w:ind w:left="6120" w:hanging="360"/>
+      </w:pPr>
+      <w:rPr>
+        <w:rFonts w:ascii="Courier New" w:hAnsi="Courier New" w:cs="Courier New" w:hint="default"/>
+      </w:rPr>
+    </w:lvl>
+    <w:lvl w:ilvl="8" w:tplc="04090005" w:tentative="1">
+      <w:start w:val="1"/>
+      <w:numFmt w:val="bullet"/>
+      <w:lvlText w:val=""/>
+      <w:lvlJc w:val="left"/>
+      <w:pPr>
+        <w:ind w:left="6840" w:hanging="360"/>
+      </w:pPr>
+      <w:rPr>
+        <w:rFonts w:ascii="Wingdings" w:hAnsi="Wingdings" w:hint="default"/>
+      </w:rPr>
+    </w:lvl>
+  </w:abstractNum>
+  <w:abstractNum w:abstractNumId="4" w15:restartNumberingAfterBreak="0">
     <w:nsid w:val="3295312D"/>
     <w:multiLevelType w:val="hybridMultilevel"/>
     <w:tmpl w:val="696A99C6"/>
@@ -1862,7 +5479,119 @@
       </w:pPr>
     </w:lvl>
   </w:abstractNum>
-  <w:abstractNum w:abstractNumId="2" w15:restartNumberingAfterBreak="0">
+  <w:abstractNum w:abstractNumId="5" w15:restartNumberingAfterBreak="0">
+    <w:nsid w:val="36F762B1"/>
+    <w:multiLevelType w:val="hybridMultilevel"/>
+    <w:tmpl w:val="5C6E4C9E"/>
+    <w:lvl w:ilvl="0" w:tplc="3B70AFEC">
+      <w:numFmt w:val="bullet"/>
+      <w:lvlText w:val=""/>
+      <w:lvlJc w:val="left"/>
+      <w:pPr>
+        <w:ind w:left="720" w:hanging="360"/>
+      </w:pPr>
+      <w:rPr>
+        <w:rFonts w:ascii="Symbol" w:eastAsiaTheme="minorHAnsi" w:hAnsi="Symbol" w:cs="Segoe UI" w:hint="default"/>
+      </w:rPr>
+    </w:lvl>
+    <w:lvl w:ilvl="1" w:tplc="04090003" w:tentative="1">
+      <w:start w:val="1"/>
+      <w:numFmt w:val="bullet"/>
+      <w:lvlText w:val="o"/>
+      <w:lvlJc w:val="left"/>
+      <w:pPr>
+        <w:ind w:left="1440" w:hanging="360"/>
+      </w:pPr>
+      <w:rPr>
+        <w:rFonts w:ascii="Courier New" w:hAnsi="Courier New" w:cs="Courier New" w:hint="default"/>
+      </w:rPr>
+    </w:lvl>
+    <w:lvl w:ilvl="2" w:tplc="04090005" w:tentative="1">
+      <w:start w:val="1"/>
+      <w:numFmt w:val="bullet"/>
+      <w:lvlText w:val=""/>
+      <w:lvlJc w:val="left"/>
+      <w:pPr>
+        <w:ind w:left="2160" w:hanging="360"/>
+      </w:pPr>
+      <w:rPr>
+        <w:rFonts w:ascii="Wingdings" w:hAnsi="Wingdings" w:hint="default"/>
+      </w:rPr>
+    </w:lvl>
+    <w:lvl w:ilvl="3" w:tplc="04090001" w:tentative="1">
+      <w:start w:val="1"/>
+      <w:numFmt w:val="bullet"/>
+      <w:lvlText w:val=""/>
+      <w:lvlJc w:val="left"/>
+      <w:pPr>
+        <w:ind w:left="2880" w:hanging="360"/>
+      </w:pPr>
+      <w:rPr>
+        <w:rFonts w:ascii="Symbol" w:hAnsi="Symbol" w:hint="default"/>
+      </w:rPr>
+    </w:lvl>
+    <w:lvl w:ilvl="4" w:tplc="04090003" w:tentative="1">
+      <w:start w:val="1"/>
+      <w:numFmt w:val="bullet"/>
+      <w:lvlText w:val="o"/>
+      <w:lvlJc w:val="left"/>
+      <w:pPr>
+        <w:ind w:left="3600" w:hanging="360"/>
+      </w:pPr>
+      <w:rPr>
+        <w:rFonts w:ascii="Courier New" w:hAnsi="Courier New" w:cs="Courier New" w:hint="default"/>
+      </w:rPr>
+    </w:lvl>
+    <w:lvl w:ilvl="5" w:tplc="04090005" w:tentative="1">
+      <w:start w:val="1"/>
+      <w:numFmt w:val="bullet"/>
+      <w:lvlText w:val=""/>
+      <w:lvlJc w:val="left"/>
+      <w:pPr>
+        <w:ind w:left="4320" w:hanging="360"/>
+      </w:pPr>
+      <w:rPr>
+        <w:rFonts w:ascii="Wingdings" w:hAnsi="Wingdings" w:hint="default"/>
+      </w:rPr>
+    </w:lvl>
+    <w:lvl w:ilvl="6" w:tplc="04090001" w:tentative="1">
+      <w:start w:val="1"/>
+      <w:numFmt w:val="bullet"/>
+      <w:lvlText w:val=""/>
+      <w:lvlJc w:val="left"/>
+      <w:pPr>
+        <w:ind w:left="5040" w:hanging="360"/>
+      </w:pPr>
+      <w:rPr>
+        <w:rFonts w:ascii="Symbol" w:hAnsi="Symbol" w:hint="default"/>
+      </w:rPr>
+    </w:lvl>
+    <w:lvl w:ilvl="7" w:tplc="04090003" w:tentative="1">
+      <w:start w:val="1"/>
+      <w:numFmt w:val="bullet"/>
+      <w:lvlText w:val="o"/>
+      <w:lvlJc w:val="left"/>
+      <w:pPr>
+        <w:ind w:left="5760" w:hanging="360"/>
+      </w:pPr>
+      <w:rPr>
+        <w:rFonts w:ascii="Courier New" w:hAnsi="Courier New" w:cs="Courier New" w:hint="default"/>
+      </w:rPr>
+    </w:lvl>
+    <w:lvl w:ilvl="8" w:tplc="04090005" w:tentative="1">
+      <w:start w:val="1"/>
+      <w:numFmt w:val="bullet"/>
+      <w:lvlText w:val=""/>
+      <w:lvlJc w:val="left"/>
+      <w:pPr>
+        <w:ind w:left="6480" w:hanging="360"/>
+      </w:pPr>
+      <w:rPr>
+        <w:rFonts w:ascii="Wingdings" w:hAnsi="Wingdings" w:hint="default"/>
+      </w:rPr>
+    </w:lvl>
+  </w:abstractNum>
+  <w:abstractNum w:abstractNumId="6" w15:restartNumberingAfterBreak="0">
     <w:nsid w:val="3AD66172"/>
     <w:multiLevelType w:val="hybridMultilevel"/>
     <w:tmpl w:val="C20E39DE"/>
@@ -1974,7 +5703,96 @@
       </w:rPr>
     </w:lvl>
   </w:abstractNum>
-  <w:abstractNum w:abstractNumId="3" w15:restartNumberingAfterBreak="0">
+  <w:abstractNum w:abstractNumId="7" w15:restartNumberingAfterBreak="0">
+    <w:nsid w:val="3D5A75D6"/>
+    <w:multiLevelType w:val="hybridMultilevel"/>
+    <w:tmpl w:val="CB88BD78"/>
+    <w:lvl w:ilvl="0" w:tplc="5EFC6824">
+      <w:start w:val="1"/>
+      <w:numFmt w:val="decimal"/>
+      <w:lvlText w:val="%1."/>
+      <w:lvlJc w:val="left"/>
+      <w:pPr>
+        <w:ind w:left="720" w:hanging="360"/>
+      </w:pPr>
+      <w:rPr>
+        <w:rFonts w:ascii="Segoe UI" w:eastAsiaTheme="minorHAnsi" w:hAnsi="Segoe UI" w:cs="Segoe UI"/>
+      </w:rPr>
+    </w:lvl>
+    <w:lvl w:ilvl="1" w:tplc="04090019" w:tentative="1">
+      <w:start w:val="1"/>
+      <w:numFmt w:val="lowerLetter"/>
+      <w:lvlText w:val="%2."/>
+      <w:lvlJc w:val="left"/>
+      <w:pPr>
+        <w:ind w:left="1440" w:hanging="360"/>
+      </w:pPr>
+    </w:lvl>
+    <w:lvl w:ilvl="2" w:tplc="0409001B">
+      <w:start w:val="1"/>
+      <w:numFmt w:val="lowerRoman"/>
+      <w:lvlText w:val="%3."/>
+      <w:lvlJc w:val="right"/>
+      <w:pPr>
+        <w:ind w:left="2160" w:hanging="180"/>
+      </w:pPr>
+    </w:lvl>
+    <w:lvl w:ilvl="3" w:tplc="0409000F" w:tentative="1">
+      <w:start w:val="1"/>
+      <w:numFmt w:val="decimal"/>
+      <w:lvlText w:val="%4."/>
+      <w:lvlJc w:val="left"/>
+      <w:pPr>
+        <w:ind w:left="2880" w:hanging="360"/>
+      </w:pPr>
+    </w:lvl>
+    <w:lvl w:ilvl="4" w:tplc="04090019" w:tentative="1">
+      <w:start w:val="1"/>
+      <w:numFmt w:val="lowerLetter"/>
+      <w:lvlText w:val="%5."/>
+      <w:lvlJc w:val="left"/>
+      <w:pPr>
+        <w:ind w:left="3600" w:hanging="360"/>
+      </w:pPr>
+    </w:lvl>
+    <w:lvl w:ilvl="5" w:tplc="0409001B" w:tentative="1">
+      <w:start w:val="1"/>
+      <w:numFmt w:val="lowerRoman"/>
+      <w:lvlText w:val="%6."/>
+      <w:lvlJc w:val="right"/>
+      <w:pPr>
+        <w:ind w:left="4320" w:hanging="180"/>
+      </w:pPr>
+    </w:lvl>
+    <w:lvl w:ilvl="6" w:tplc="0409000F" w:tentative="1">
+      <w:start w:val="1"/>
+      <w:numFmt w:val="decimal"/>
+      <w:lvlText w:val="%7."/>
+      <w:lvlJc w:val="left"/>
+      <w:pPr>
+        <w:ind w:left="5040" w:hanging="360"/>
+      </w:pPr>
+    </w:lvl>
+    <w:lvl w:ilvl="7" w:tplc="04090019" w:tentative="1">
+      <w:start w:val="1"/>
+      <w:numFmt w:val="lowerLetter"/>
+      <w:lvlText w:val="%8."/>
+      <w:lvlJc w:val="left"/>
+      <w:pPr>
+        <w:ind w:left="5760" w:hanging="360"/>
+      </w:pPr>
+    </w:lvl>
+    <w:lvl w:ilvl="8" w:tplc="0409001B" w:tentative="1">
+      <w:start w:val="1"/>
+      <w:numFmt w:val="lowerRoman"/>
+      <w:lvlText w:val="%9."/>
+      <w:lvlJc w:val="right"/>
+      <w:pPr>
+        <w:ind w:left="6480" w:hanging="180"/>
+      </w:pPr>
+    </w:lvl>
+  </w:abstractNum>
+  <w:abstractNum w:abstractNumId="8" w15:restartNumberingAfterBreak="0">
     <w:nsid w:val="3E131EC7"/>
     <w:multiLevelType w:val="hybridMultilevel"/>
     <w:tmpl w:val="2FC63A5C"/>
@@ -2066,7 +5884,120 @@
       </w:pPr>
     </w:lvl>
   </w:abstractNum>
-  <w:abstractNum w:abstractNumId="4" w15:restartNumberingAfterBreak="0">
+  <w:abstractNum w:abstractNumId="9" w15:restartNumberingAfterBreak="0">
+    <w:nsid w:val="4B4441BA"/>
+    <w:multiLevelType w:val="hybridMultilevel"/>
+    <w:tmpl w:val="79D41A9E"/>
+    <w:lvl w:ilvl="0" w:tplc="39CCBBC2">
+      <w:start w:val="3"/>
+      <w:numFmt w:val="bullet"/>
+      <w:lvlText w:val="-"/>
+      <w:lvlJc w:val="left"/>
+      <w:pPr>
+        <w:ind w:left="270" w:hanging="360"/>
+      </w:pPr>
+      <w:rPr>
+        <w:rFonts w:ascii="Segoe UI" w:eastAsiaTheme="minorHAnsi" w:hAnsi="Segoe UI" w:cs="Segoe UI" w:hint="default"/>
+      </w:rPr>
+    </w:lvl>
+    <w:lvl w:ilvl="1" w:tplc="04090003">
+      <w:start w:val="1"/>
+      <w:numFmt w:val="bullet"/>
+      <w:lvlText w:val="o"/>
+      <w:lvlJc w:val="left"/>
+      <w:pPr>
+        <w:ind w:left="990" w:hanging="360"/>
+      </w:pPr>
+      <w:rPr>
+        <w:rFonts w:ascii="Courier New" w:hAnsi="Courier New" w:cs="Courier New" w:hint="default"/>
+      </w:rPr>
+    </w:lvl>
+    <w:lvl w:ilvl="2" w:tplc="04090005">
+      <w:start w:val="1"/>
+      <w:numFmt w:val="bullet"/>
+      <w:lvlText w:val=""/>
+      <w:lvlJc w:val="left"/>
+      <w:pPr>
+        <w:ind w:left="1710" w:hanging="360"/>
+      </w:pPr>
+      <w:rPr>
+        <w:rFonts w:ascii="Wingdings" w:hAnsi="Wingdings" w:hint="default"/>
+      </w:rPr>
+    </w:lvl>
+    <w:lvl w:ilvl="3" w:tplc="04090001">
+      <w:start w:val="1"/>
+      <w:numFmt w:val="bullet"/>
+      <w:lvlText w:val=""/>
+      <w:lvlJc w:val="left"/>
+      <w:pPr>
+        <w:ind w:left="2430" w:hanging="360"/>
+      </w:pPr>
+      <w:rPr>
+        <w:rFonts w:ascii="Symbol" w:hAnsi="Symbol" w:hint="default"/>
+      </w:rPr>
+    </w:lvl>
+    <w:lvl w:ilvl="4" w:tplc="04090003" w:tentative="1">
+      <w:start w:val="1"/>
+      <w:numFmt w:val="bullet"/>
+      <w:lvlText w:val="o"/>
+      <w:lvlJc w:val="left"/>
+      <w:pPr>
+        <w:ind w:left="3150" w:hanging="360"/>
+      </w:pPr>
+      <w:rPr>
+        <w:rFonts w:ascii="Courier New" w:hAnsi="Courier New" w:cs="Courier New" w:hint="default"/>
+      </w:rPr>
+    </w:lvl>
+    <w:lvl w:ilvl="5" w:tplc="04090005" w:tentative="1">
+      <w:start w:val="1"/>
+      <w:numFmt w:val="bullet"/>
+      <w:lvlText w:val=""/>
+      <w:lvlJc w:val="left"/>
+      <w:pPr>
+        <w:ind w:left="3870" w:hanging="360"/>
+      </w:pPr>
+      <w:rPr>
+        <w:rFonts w:ascii="Wingdings" w:hAnsi="Wingdings" w:hint="default"/>
+      </w:rPr>
+    </w:lvl>
+    <w:lvl w:ilvl="6" w:tplc="04090001" w:tentative="1">
+      <w:start w:val="1"/>
+      <w:numFmt w:val="bullet"/>
+      <w:lvlText w:val=""/>
+      <w:lvlJc w:val="left"/>
+      <w:pPr>
+        <w:ind w:left="4590" w:hanging="360"/>
+      </w:pPr>
+      <w:rPr>
+        <w:rFonts w:ascii="Symbol" w:hAnsi="Symbol" w:hint="default"/>
+      </w:rPr>
+    </w:lvl>
+    <w:lvl w:ilvl="7" w:tplc="04090003" w:tentative="1">
+      <w:start w:val="1"/>
+      <w:numFmt w:val="bullet"/>
+      <w:lvlText w:val="o"/>
+      <w:lvlJc w:val="left"/>
+      <w:pPr>
+        <w:ind w:left="5310" w:hanging="360"/>
+      </w:pPr>
+      <w:rPr>
+        <w:rFonts w:ascii="Courier New" w:hAnsi="Courier New" w:cs="Courier New" w:hint="default"/>
+      </w:rPr>
+    </w:lvl>
+    <w:lvl w:ilvl="8" w:tplc="04090005" w:tentative="1">
+      <w:start w:val="1"/>
+      <w:numFmt w:val="bullet"/>
+      <w:lvlText w:val=""/>
+      <w:lvlJc w:val="left"/>
+      <w:pPr>
+        <w:ind w:left="6030" w:hanging="360"/>
+      </w:pPr>
+      <w:rPr>
+        <w:rFonts w:ascii="Wingdings" w:hAnsi="Wingdings" w:hint="default"/>
+      </w:rPr>
+    </w:lvl>
+  </w:abstractNum>
+  <w:abstractNum w:abstractNumId="10" w15:restartNumberingAfterBreak="0">
     <w:nsid w:val="59A96759"/>
     <w:multiLevelType w:val="hybridMultilevel"/>
     <w:tmpl w:val="229E8C02"/>
@@ -2161,7 +6092,298 @@
       </w:pPr>
     </w:lvl>
   </w:abstractNum>
-  <w:abstractNum w:abstractNumId="5" w15:restartNumberingAfterBreak="0">
+  <w:abstractNum w:abstractNumId="11" w15:restartNumberingAfterBreak="0">
+    <w:nsid w:val="610A761D"/>
+    <w:multiLevelType w:val="hybridMultilevel"/>
+    <w:tmpl w:val="2B3616D6"/>
+    <w:lvl w:ilvl="0" w:tplc="5EFC6824">
+      <w:start w:val="1"/>
+      <w:numFmt w:val="decimal"/>
+      <w:lvlText w:val="%1."/>
+      <w:lvlJc w:val="left"/>
+      <w:pPr>
+        <w:ind w:left="720" w:hanging="360"/>
+      </w:pPr>
+      <w:rPr>
+        <w:rFonts w:ascii="Segoe UI" w:eastAsiaTheme="minorHAnsi" w:hAnsi="Segoe UI" w:cs="Segoe UI"/>
+      </w:rPr>
+    </w:lvl>
+    <w:lvl w:ilvl="1" w:tplc="04090019" w:tentative="1">
+      <w:start w:val="1"/>
+      <w:numFmt w:val="lowerLetter"/>
+      <w:lvlText w:val="%2."/>
+      <w:lvlJc w:val="left"/>
+      <w:pPr>
+        <w:ind w:left="1440" w:hanging="360"/>
+      </w:pPr>
+    </w:lvl>
+    <w:lvl w:ilvl="2" w:tplc="0409001B" w:tentative="1">
+      <w:start w:val="1"/>
+      <w:numFmt w:val="lowerRoman"/>
+      <w:lvlText w:val="%3."/>
+      <w:lvlJc w:val="right"/>
+      <w:pPr>
+        <w:ind w:left="2160" w:hanging="180"/>
+      </w:pPr>
+    </w:lvl>
+    <w:lvl w:ilvl="3" w:tplc="0409000F" w:tentative="1">
+      <w:start w:val="1"/>
+      <w:numFmt w:val="decimal"/>
+      <w:lvlText w:val="%4."/>
+      <w:lvlJc w:val="left"/>
+      <w:pPr>
+        <w:ind w:left="2880" w:hanging="360"/>
+      </w:pPr>
+    </w:lvl>
+    <w:lvl w:ilvl="4" w:tplc="04090019" w:tentative="1">
+      <w:start w:val="1"/>
+      <w:numFmt w:val="lowerLetter"/>
+      <w:lvlText w:val="%5."/>
+      <w:lvlJc w:val="left"/>
+      <w:pPr>
+        <w:ind w:left="3600" w:hanging="360"/>
+      </w:pPr>
+    </w:lvl>
+    <w:lvl w:ilvl="5" w:tplc="0409001B" w:tentative="1">
+      <w:start w:val="1"/>
+      <w:numFmt w:val="lowerRoman"/>
+      <w:lvlText w:val="%6."/>
+      <w:lvlJc w:val="right"/>
+      <w:pPr>
+        <w:ind w:left="4320" w:hanging="180"/>
+      </w:pPr>
+    </w:lvl>
+    <w:lvl w:ilvl="6" w:tplc="0409000F" w:tentative="1">
+      <w:start w:val="1"/>
+      <w:numFmt w:val="decimal"/>
+      <w:lvlText w:val="%7."/>
+      <w:lvlJc w:val="left"/>
+      <w:pPr>
+        <w:ind w:left="5040" w:hanging="360"/>
+      </w:pPr>
+    </w:lvl>
+    <w:lvl w:ilvl="7" w:tplc="04090019" w:tentative="1">
+      <w:start w:val="1"/>
+      <w:numFmt w:val="lowerLetter"/>
+      <w:lvlText w:val="%8."/>
+      <w:lvlJc w:val="left"/>
+      <w:pPr>
+        <w:ind w:left="5760" w:hanging="360"/>
+      </w:pPr>
+    </w:lvl>
+    <w:lvl w:ilvl="8" w:tplc="0409001B" w:tentative="1">
+      <w:start w:val="1"/>
+      <w:numFmt w:val="lowerRoman"/>
+      <w:lvlText w:val="%9."/>
+      <w:lvlJc w:val="right"/>
+      <w:pPr>
+        <w:ind w:left="6480" w:hanging="180"/>
+      </w:pPr>
+    </w:lvl>
+  </w:abstractNum>
+  <w:abstractNum w:abstractNumId="12" w15:restartNumberingAfterBreak="0">
+    <w:nsid w:val="653A2544"/>
+    <w:multiLevelType w:val="hybridMultilevel"/>
+    <w:tmpl w:val="CA6E7CAA"/>
+    <w:lvl w:ilvl="0" w:tplc="04090001">
+      <w:start w:val="1"/>
+      <w:numFmt w:val="bullet"/>
+      <w:lvlText w:val=""/>
+      <w:lvlJc w:val="left"/>
+      <w:pPr>
+        <w:ind w:left="720" w:hanging="360"/>
+      </w:pPr>
+      <w:rPr>
+        <w:rFonts w:ascii="Symbol" w:hAnsi="Symbol" w:hint="default"/>
+      </w:rPr>
+    </w:lvl>
+    <w:lvl w:ilvl="1" w:tplc="04090003" w:tentative="1">
+      <w:start w:val="1"/>
+      <w:numFmt w:val="bullet"/>
+      <w:lvlText w:val="o"/>
+      <w:lvlJc w:val="left"/>
+      <w:pPr>
+        <w:ind w:left="1440" w:hanging="360"/>
+      </w:pPr>
+      <w:rPr>
+        <w:rFonts w:ascii="Courier New" w:hAnsi="Courier New" w:cs="Courier New" w:hint="default"/>
+      </w:rPr>
+    </w:lvl>
+    <w:lvl w:ilvl="2" w:tplc="04090005" w:tentative="1">
+      <w:start w:val="1"/>
+      <w:numFmt w:val="bullet"/>
+      <w:lvlText w:val=""/>
+      <w:lvlJc w:val="left"/>
+      <w:pPr>
+        <w:ind w:left="2160" w:hanging="360"/>
+      </w:pPr>
+      <w:rPr>
+        <w:rFonts w:ascii="Wingdings" w:hAnsi="Wingdings" w:hint="default"/>
+      </w:rPr>
+    </w:lvl>
+    <w:lvl w:ilvl="3" w:tplc="04090001" w:tentative="1">
+      <w:start w:val="1"/>
+      <w:numFmt w:val="bullet"/>
+      <w:lvlText w:val=""/>
+      <w:lvlJc w:val="left"/>
+      <w:pPr>
+        <w:ind w:left="2880" w:hanging="360"/>
+      </w:pPr>
+      <w:rPr>
+        <w:rFonts w:ascii="Symbol" w:hAnsi="Symbol" w:hint="default"/>
+      </w:rPr>
+    </w:lvl>
+    <w:lvl w:ilvl="4" w:tplc="04090003" w:tentative="1">
+      <w:start w:val="1"/>
+      <w:numFmt w:val="bullet"/>
+      <w:lvlText w:val="o"/>
+      <w:lvlJc w:val="left"/>
+      <w:pPr>
+        <w:ind w:left="3600" w:hanging="360"/>
+      </w:pPr>
+      <w:rPr>
+        <w:rFonts w:ascii="Courier New" w:hAnsi="Courier New" w:cs="Courier New" w:hint="default"/>
+      </w:rPr>
+    </w:lvl>
+    <w:lvl w:ilvl="5" w:tplc="04090005" w:tentative="1">
+      <w:start w:val="1"/>
+      <w:numFmt w:val="bullet"/>
+      <w:lvlText w:val=""/>
+      <w:lvlJc w:val="left"/>
+      <w:pPr>
+        <w:ind w:left="4320" w:hanging="360"/>
+      </w:pPr>
+      <w:rPr>
+        <w:rFonts w:ascii="Wingdings" w:hAnsi="Wingdings" w:hint="default"/>
+      </w:rPr>
+    </w:lvl>
+    <w:lvl w:ilvl="6" w:tplc="04090001" w:tentative="1">
+      <w:start w:val="1"/>
+      <w:numFmt w:val="bullet"/>
+      <w:lvlText w:val=""/>
+      <w:lvlJc w:val="left"/>
+      <w:pPr>
+        <w:ind w:left="5040" w:hanging="360"/>
+      </w:pPr>
+      <w:rPr>
+        <w:rFonts w:ascii="Symbol" w:hAnsi="Symbol" w:hint="default"/>
+      </w:rPr>
+    </w:lvl>
+    <w:lvl w:ilvl="7" w:tplc="04090003" w:tentative="1">
+      <w:start w:val="1"/>
+      <w:numFmt w:val="bullet"/>
+      <w:lvlText w:val="o"/>
+      <w:lvlJc w:val="left"/>
+      <w:pPr>
+        <w:ind w:left="5760" w:hanging="360"/>
+      </w:pPr>
+      <w:rPr>
+        <w:rFonts w:ascii="Courier New" w:hAnsi="Courier New" w:cs="Courier New" w:hint="default"/>
+      </w:rPr>
+    </w:lvl>
+    <w:lvl w:ilvl="8" w:tplc="04090005" w:tentative="1">
+      <w:start w:val="1"/>
+      <w:numFmt w:val="bullet"/>
+      <w:lvlText w:val=""/>
+      <w:lvlJc w:val="left"/>
+      <w:pPr>
+        <w:ind w:left="6480" w:hanging="360"/>
+      </w:pPr>
+      <w:rPr>
+        <w:rFonts w:ascii="Wingdings" w:hAnsi="Wingdings" w:hint="default"/>
+      </w:rPr>
+    </w:lvl>
+  </w:abstractNum>
+  <w:abstractNum w:abstractNumId="13" w15:restartNumberingAfterBreak="0">
+    <w:nsid w:val="68606A58"/>
+    <w:multiLevelType w:val="hybridMultilevel"/>
+    <w:tmpl w:val="E234A33A"/>
+    <w:lvl w:ilvl="0" w:tplc="B1242506">
+      <w:start w:val="1"/>
+      <w:numFmt w:val="decimal"/>
+      <w:lvlText w:val="%1."/>
+      <w:lvlJc w:val="left"/>
+      <w:pPr>
+        <w:ind w:left="270" w:hanging="360"/>
+      </w:pPr>
+      <w:rPr>
+        <w:rFonts w:hint="default"/>
+      </w:rPr>
+    </w:lvl>
+    <w:lvl w:ilvl="1" w:tplc="04090019" w:tentative="1">
+      <w:start w:val="1"/>
+      <w:numFmt w:val="lowerLetter"/>
+      <w:lvlText w:val="%2."/>
+      <w:lvlJc w:val="left"/>
+      <w:pPr>
+        <w:ind w:left="990" w:hanging="360"/>
+      </w:pPr>
+    </w:lvl>
+    <w:lvl w:ilvl="2" w:tplc="0409001B" w:tentative="1">
+      <w:start w:val="1"/>
+      <w:numFmt w:val="lowerRoman"/>
+      <w:lvlText w:val="%3."/>
+      <w:lvlJc w:val="right"/>
+      <w:pPr>
+        <w:ind w:left="1710" w:hanging="180"/>
+      </w:pPr>
+    </w:lvl>
+    <w:lvl w:ilvl="3" w:tplc="0409000F" w:tentative="1">
+      <w:start w:val="1"/>
+      <w:numFmt w:val="decimal"/>
+      <w:lvlText w:val="%4."/>
+      <w:lvlJc w:val="left"/>
+      <w:pPr>
+        <w:ind w:left="2430" w:hanging="360"/>
+      </w:pPr>
+    </w:lvl>
+    <w:lvl w:ilvl="4" w:tplc="04090019" w:tentative="1">
+      <w:start w:val="1"/>
+      <w:numFmt w:val="lowerLetter"/>
+      <w:lvlText w:val="%5."/>
+      <w:lvlJc w:val="left"/>
+      <w:pPr>
+        <w:ind w:left="3150" w:hanging="360"/>
+      </w:pPr>
+    </w:lvl>
+    <w:lvl w:ilvl="5" w:tplc="0409001B" w:tentative="1">
+      <w:start w:val="1"/>
+      <w:numFmt w:val="lowerRoman"/>
+      <w:lvlText w:val="%6."/>
+      <w:lvlJc w:val="right"/>
+      <w:pPr>
+        <w:ind w:left="3870" w:hanging="180"/>
+      </w:pPr>
+    </w:lvl>
+    <w:lvl w:ilvl="6" w:tplc="0409000F" w:tentative="1">
+      <w:start w:val="1"/>
+      <w:numFmt w:val="decimal"/>
+      <w:lvlText w:val="%7."/>
+      <w:lvlJc w:val="left"/>
+      <w:pPr>
+        <w:ind w:left="4590" w:hanging="360"/>
+      </w:pPr>
+    </w:lvl>
+    <w:lvl w:ilvl="7" w:tplc="04090019" w:tentative="1">
+      <w:start w:val="1"/>
+      <w:numFmt w:val="lowerLetter"/>
+      <w:lvlText w:val="%8."/>
+      <w:lvlJc w:val="left"/>
+      <w:pPr>
+        <w:ind w:left="5310" w:hanging="360"/>
+      </w:pPr>
+    </w:lvl>
+    <w:lvl w:ilvl="8" w:tplc="0409001B" w:tentative="1">
+      <w:start w:val="1"/>
+      <w:numFmt w:val="lowerRoman"/>
+      <w:lvlText w:val="%9."/>
+      <w:lvlJc w:val="right"/>
+      <w:pPr>
+        <w:ind w:left="6030" w:hanging="180"/>
+      </w:pPr>
+    </w:lvl>
+  </w:abstractNum>
+  <w:abstractNum w:abstractNumId="14" w15:restartNumberingAfterBreak="0">
     <w:nsid w:val="6E045F36"/>
     <w:multiLevelType w:val="hybridMultilevel"/>
     <w:tmpl w:val="0F6E4682"/>
@@ -2275,22 +6497,49 @@
     </w:lvl>
   </w:abstractNum>
   <w:num w:numId="1">
+    <w:abstractNumId w:val="6"/>
+  </w:num>
+  <w:num w:numId="2">
+    <w:abstractNumId w:val="1"/>
+  </w:num>
+  <w:num w:numId="3">
+    <w:abstractNumId w:val="14"/>
+  </w:num>
+  <w:num w:numId="4">
+    <w:abstractNumId w:val="4"/>
+  </w:num>
+  <w:num w:numId="5">
+    <w:abstractNumId w:val="8"/>
+  </w:num>
+  <w:num w:numId="6">
+    <w:abstractNumId w:val="10"/>
+  </w:num>
+  <w:num w:numId="7">
+    <w:abstractNumId w:val="5"/>
+  </w:num>
+  <w:num w:numId="8">
+    <w:abstractNumId w:val="12"/>
+  </w:num>
+  <w:num w:numId="9">
     <w:abstractNumId w:val="2"/>
   </w:num>
-  <w:num w:numId="2">
+  <w:num w:numId="10">
+    <w:abstractNumId w:val="7"/>
+  </w:num>
+  <w:num w:numId="11">
     <w:abstractNumId w:val="0"/>
   </w:num>
-  <w:num w:numId="3">
-    <w:abstractNumId w:val="5"/>
-  </w:num>
-  <w:num w:numId="4">
-    <w:abstractNumId w:val="1"/>
-  </w:num>
-  <w:num w:numId="5">
+  <w:num w:numId="12">
     <w:abstractNumId w:val="3"/>
   </w:num>
-  <w:num w:numId="6">
-    <w:abstractNumId w:val="4"/>
+  <w:num w:numId="13">
+    <w:abstractNumId w:val="11"/>
+  </w:num>
+  <w:num w:numId="14">
+    <w:abstractNumId w:val="13"/>
+  </w:num>
+  <w:num w:numId="15">
+    <w:abstractNumId w:val="9"/>
   </w:num>
 </w:numbering>
 </file>
@@ -2694,6 +6943,27 @@
     <w:name w:val="Normal"/>
     <w:qFormat/>
   </w:style>
+  <w:style w:type="paragraph" w:styleId="Heading1">
+    <w:name w:val="heading 1"/>
+    <w:basedOn w:val="Normal"/>
+    <w:next w:val="Normal"/>
+    <w:link w:val="Heading1Char"/>
+    <w:uiPriority w:val="9"/>
+    <w:qFormat/>
+    <w:rsid w:val="00B857EE"/>
+    <w:pPr>
+      <w:keepNext/>
+      <w:keepLines/>
+      <w:spacing w:before="240" w:after="0"/>
+      <w:outlineLvl w:val="0"/>
+    </w:pPr>
+    <w:rPr>
+      <w:rFonts w:asciiTheme="majorHAnsi" w:eastAsiaTheme="majorEastAsia" w:hAnsiTheme="majorHAnsi" w:cstheme="majorBidi"/>
+      <w:color w:val="2F5496" w:themeColor="accent1" w:themeShade="BF"/>
+      <w:sz w:val="32"/>
+      <w:szCs w:val="32"/>
+    </w:rPr>
+  </w:style>
   <w:style w:type="character" w:default="1" w:styleId="DefaultParagraphFont">
     <w:name w:val="Default Paragraph Font"/>
     <w:uiPriority w:val="1"/>
@@ -2794,6 +7064,67 @@
     <w:link w:val="Footer"/>
     <w:uiPriority w:val="99"/>
     <w:rsid w:val="00E67CA4"/>
+  </w:style>
+  <w:style w:type="character" w:customStyle="1" w:styleId="Heading1Char">
+    <w:name w:val="Heading 1 Char"/>
+    <w:basedOn w:val="DefaultParagraphFont"/>
+    <w:link w:val="Heading1"/>
+    <w:uiPriority w:val="9"/>
+    <w:rsid w:val="00B857EE"/>
+    <w:rPr>
+      <w:rFonts w:asciiTheme="majorHAnsi" w:eastAsiaTheme="majorEastAsia" w:hAnsiTheme="majorHAnsi" w:cstheme="majorBidi"/>
+      <w:color w:val="2F5496" w:themeColor="accent1" w:themeShade="BF"/>
+      <w:sz w:val="32"/>
+      <w:szCs w:val="32"/>
+    </w:rPr>
+  </w:style>
+  <w:style w:type="paragraph" w:styleId="TOCHeading">
+    <w:name w:val="TOC Heading"/>
+    <w:basedOn w:val="Heading1"/>
+    <w:next w:val="Normal"/>
+    <w:uiPriority w:val="39"/>
+    <w:unhideWhenUsed/>
+    <w:qFormat/>
+    <w:rsid w:val="00B857EE"/>
+    <w:pPr>
+      <w:outlineLvl w:val="9"/>
+    </w:pPr>
+  </w:style>
+  <w:style w:type="paragraph" w:styleId="TOC1">
+    <w:name w:val="toc 1"/>
+    <w:basedOn w:val="Normal"/>
+    <w:next w:val="Normal"/>
+    <w:autoRedefine/>
+    <w:uiPriority w:val="39"/>
+    <w:unhideWhenUsed/>
+    <w:rsid w:val="00B857EE"/>
+    <w:pPr>
+      <w:spacing w:after="100"/>
+    </w:pPr>
+  </w:style>
+  <w:style w:type="paragraph" w:styleId="TOC2">
+    <w:name w:val="toc 2"/>
+    <w:basedOn w:val="Normal"/>
+    <w:next w:val="Normal"/>
+    <w:autoRedefine/>
+    <w:uiPriority w:val="39"/>
+    <w:unhideWhenUsed/>
+    <w:rsid w:val="00B857EE"/>
+    <w:pPr>
+      <w:spacing w:after="100"/>
+      <w:ind w:left="220"/>
+    </w:pPr>
+  </w:style>
+  <w:style w:type="character" w:styleId="Hyperlink">
+    <w:name w:val="Hyperlink"/>
+    <w:basedOn w:val="DefaultParagraphFont"/>
+    <w:uiPriority w:val="99"/>
+    <w:unhideWhenUsed/>
+    <w:rsid w:val="00B857EE"/>
+    <w:rPr>
+      <w:color w:val="0563C1" w:themeColor="hyperlink"/>
+      <w:u w:val="single"/>
+    </w:rPr>
   </w:style>
 </w:styles>
 </file>
@@ -3091,4 +7422,16 @@
     </a:ext>
   </a:extLst>
 </a:theme>
+</file>
+
+<file path=customXml/item1.xml><?xml version="1.0" encoding="utf-8"?>
+<b:Sources xmlns:b="http://schemas.openxmlformats.org/officeDocument/2006/bibliography" xmlns="http://schemas.openxmlformats.org/officeDocument/2006/bibliography" SelectedStyle="\APASixthEditionOfficeOnline.xsl" StyleName="APA" Version="6"/>
+</file>
+
+<file path=customXml/itemProps1.xml><?xml version="1.0" encoding="utf-8"?>
+<ds:datastoreItem xmlns:ds="http://schemas.openxmlformats.org/officeDocument/2006/customXml" ds:itemID="{4CAEF791-DC40-4657-914D-C6333FC68F21}">
+  <ds:schemaRefs>
+    <ds:schemaRef ds:uri="http://schemas.openxmlformats.org/officeDocument/2006/bibliography"/>
+  </ds:schemaRefs>
+</ds:datastoreItem>
 </file>
</xml_diff>